<commit_message>
Práctica final en PDF
</commit_message>
<xml_diff>
--- a/PRACTICAS/3/Práctica 3.docx
+++ b/PRACTICAS/3/Práctica 3.docx
@@ -554,6 +554,114 @@
           <w:noProof/>
           <w:lang w:eastAsia="es-MX"/>
         </w:rPr>
+        <mc:AlternateContent>
+          <mc:Choice Requires="wps">
+            <w:drawing>
+              <wp:anchor distT="45720" distB="45720" distL="114300" distR="114300" simplePos="0" relativeHeight="251661312" behindDoc="0" locked="0" layoutInCell="1" allowOverlap="1">
+                <wp:simplePos x="0" y="0"/>
+                <wp:positionH relativeFrom="column">
+                  <wp:posOffset>76200</wp:posOffset>
+                </wp:positionH>
+                <wp:positionV relativeFrom="paragraph">
+                  <wp:posOffset>4605020</wp:posOffset>
+                </wp:positionV>
+                <wp:extent cx="5867400" cy="1409700"/>
+                <wp:effectExtent l="0" t="0" r="19050" b="19050"/>
+                <wp:wrapSquare wrapText="bothSides"/>
+                <wp:docPr id="217" name="Cuadro de texto 2"/>
+                <wp:cNvGraphicFramePr>
+                  <a:graphicFrameLocks xmlns:a="http://schemas.openxmlformats.org/drawingml/2006/main"/>
+                </wp:cNvGraphicFramePr>
+                <a:graphic xmlns:a="http://schemas.openxmlformats.org/drawingml/2006/main">
+                  <a:graphicData uri="http://schemas.microsoft.com/office/word/2010/wordprocessingShape">
+                    <wps:wsp>
+                      <wps:cNvSpPr txBox="1">
+                        <a:spLocks noChangeArrowheads="1"/>
+                      </wps:cNvSpPr>
+                      <wps:spPr bwMode="auto">
+                        <a:xfrm>
+                          <a:off x="0" y="0"/>
+                          <a:ext cx="5867400" cy="1409700"/>
+                        </a:xfrm>
+                        <a:prstGeom prst="rect">
+                          <a:avLst/>
+                        </a:prstGeom>
+                        <a:solidFill>
+                          <a:srgbClr val="FFFFFF"/>
+                        </a:solidFill>
+                        <a:ln w="9525">
+                          <a:solidFill>
+                            <a:srgbClr val="000000"/>
+                          </a:solidFill>
+                          <a:miter lim="800000"/>
+                          <a:headEnd/>
+                          <a:tailEnd/>
+                        </a:ln>
+                      </wps:spPr>
+                      <wps:txbx>
+                        <w:txbxContent>
+                          <w:p>
+                            <w:r>
+                              <w:rPr>
+                                <w:b/>
+                              </w:rPr>
+                              <w:t>Observaciones</w:t>
+                            </w:r>
+                            <w:r>
+                              <w:t>:</w:t>
+                            </w:r>
+                          </w:p>
+                        </w:txbxContent>
+                      </wps:txbx>
+                      <wps:bodyPr rot="0" vert="horz" wrap="square" lIns="91440" tIns="45720" rIns="91440" bIns="45720" anchor="t" anchorCtr="0">
+                        <a:noAutofit/>
+                      </wps:bodyPr>
+                    </wps:wsp>
+                  </a:graphicData>
+                </a:graphic>
+                <wp14:sizeRelH relativeFrom="margin">
+                  <wp14:pctWidth>0</wp14:pctWidth>
+                </wp14:sizeRelH>
+                <wp14:sizeRelV relativeFrom="margin">
+                  <wp14:pctHeight>0</wp14:pctHeight>
+                </wp14:sizeRelV>
+              </wp:anchor>
+            </w:drawing>
+          </mc:Choice>
+          <mc:Fallback>
+            <w:pict>
+              <v:shapetype id="_x0000_t202" coordsize="21600,21600" o:spt="202" path="m,l,21600r21600,l21600,xe">
+                <v:stroke joinstyle="miter"/>
+                <v:path gradientshapeok="t" o:connecttype="rect"/>
+              </v:shapetype>
+              <v:shape id="Cuadro de texto 2" o:spid="_x0000_s1026" type="#_x0000_t202" style="position:absolute;left:0;text-align:left;margin-left:6pt;margin-top:362.6pt;width:462pt;height:111pt;z-index:251661312;visibility:visible;mso-wrap-style:square;mso-width-percent:0;mso-height-percent:0;mso-wrap-distance-left:9pt;mso-wrap-distance-top:3.6pt;mso-wrap-distance-right:9pt;mso-wrap-distance-bottom:3.6pt;mso-position-horizontal:absolute;mso-position-horizontal-relative:text;mso-position-vertical:absolute;mso-position-vertical-relative:text;mso-width-percent:0;mso-height-percent:0;mso-width-relative:margin;mso-height-relative:margin;v-text-anchor:top" o:gfxdata="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">
+                <v:textbox>
+                  <w:txbxContent>
+                    <w:p>
+                      <w:r>
+                        <w:rPr>
+                          <w:b/>
+                        </w:rPr>
+                        <w:t>Observaciones</w:t>
+                      </w:r>
+                      <w:r>
+                        <w:t>:</w:t>
+                      </w:r>
+                    </w:p>
+                  </w:txbxContent>
+                </v:textbox>
+                <w10:wrap type="square"/>
+              </v:shape>
+            </w:pict>
+          </mc:Fallback>
+        </mc:AlternateContent>
+      </w:r>
+      <w:r>
+        <w:rPr>
+          <w:rFonts w:ascii="Arial" w:eastAsia="Arial" w:hAnsi="Arial" w:cs="Arial"/>
+          <w:noProof/>
+          <w:lang w:eastAsia="es-MX"/>
+        </w:rPr>
         <w:drawing>
           <wp:inline distT="0" distB="0" distL="0" distR="0">
             <wp:extent cx="6257925" cy="4505325"/>
@@ -573,66 +681,6 @@
     </w:p>
     <w:p>
       <w:pPr>
-        <w:spacing w:after="0" w:line="276" w:lineRule="auto"/>
-        <w:jc w:val="both"/>
-        <w:rPr>
-          <w:rFonts w:ascii="Arial" w:eastAsia="Arial" w:hAnsi="Arial" w:cs="Arial"/>
-          <w:lang w:eastAsia="es-MX"/>
-        </w:rPr>
-      </w:pPr>
-    </w:p>
-    <w:p>
-      <w:pPr>
-        <w:spacing w:after="0" w:line="276" w:lineRule="auto"/>
-        <w:jc w:val="both"/>
-        <w:rPr>
-          <w:rFonts w:ascii="Arial" w:eastAsia="Arial" w:hAnsi="Arial" w:cs="Arial"/>
-          <w:lang w:eastAsia="es-MX"/>
-        </w:rPr>
-      </w:pPr>
-    </w:p>
-    <w:p>
-      <w:pPr>
-        <w:spacing w:after="0" w:line="276" w:lineRule="auto"/>
-        <w:jc w:val="both"/>
-        <w:rPr>
-          <w:rFonts w:ascii="Arial" w:eastAsia="Arial" w:hAnsi="Arial" w:cs="Arial"/>
-          <w:lang w:eastAsia="es-MX"/>
-        </w:rPr>
-      </w:pPr>
-    </w:p>
-    <w:p>
-      <w:pPr>
-        <w:spacing w:after="0" w:line="276" w:lineRule="auto"/>
-        <w:jc w:val="both"/>
-        <w:rPr>
-          <w:rFonts w:ascii="Arial" w:eastAsia="Arial" w:hAnsi="Arial" w:cs="Arial"/>
-          <w:lang w:eastAsia="es-MX"/>
-        </w:rPr>
-      </w:pPr>
-    </w:p>
-    <w:p>
-      <w:pPr>
-        <w:spacing w:after="0" w:line="276" w:lineRule="auto"/>
-        <w:jc w:val="both"/>
-        <w:rPr>
-          <w:rFonts w:ascii="Arial" w:eastAsia="Arial" w:hAnsi="Arial" w:cs="Arial"/>
-          <w:lang w:eastAsia="es-MX"/>
-        </w:rPr>
-      </w:pPr>
-    </w:p>
-    <w:p>
-      <w:pPr>
-        <w:spacing w:after="0" w:line="276" w:lineRule="auto"/>
-        <w:jc w:val="both"/>
-        <w:rPr>
-          <w:rFonts w:ascii="Arial" w:eastAsia="Arial" w:hAnsi="Arial" w:cs="Arial"/>
-          <w:lang w:eastAsia="es-MX"/>
-        </w:rPr>
-      </w:pPr>
-    </w:p>
-    <w:p>
-      <w:pPr>
         <w:keepNext/>
         <w:keepLines/>
         <w:spacing w:after="320" w:line="276" w:lineRule="auto"/>
@@ -1723,6 +1771,110 @@
           <w:lang w:eastAsia="es-MX"/>
         </w:rPr>
       </w:pPr>
+      <w:r>
+        <w:rPr>
+          <w:rFonts w:ascii="Arial" w:eastAsia="Arial" w:hAnsi="Arial" w:cs="Arial"/>
+          <w:noProof/>
+          <w:lang w:eastAsia="es-MX"/>
+        </w:rPr>
+        <mc:AlternateContent>
+          <mc:Choice Requires="wps">
+            <w:drawing>
+              <wp:anchor distT="45720" distB="45720" distL="114300" distR="114300" simplePos="0" relativeHeight="251663360" behindDoc="0" locked="0" layoutInCell="1" allowOverlap="1" wp14:anchorId="2B23BF76" wp14:editId="1574CDD0">
+                <wp:simplePos x="0" y="0"/>
+                <wp:positionH relativeFrom="column">
+                  <wp:posOffset>-142875</wp:posOffset>
+                </wp:positionH>
+                <wp:positionV relativeFrom="paragraph">
+                  <wp:posOffset>226695</wp:posOffset>
+                </wp:positionV>
+                <wp:extent cx="6191250" cy="904875"/>
+                <wp:effectExtent l="0" t="0" r="19050" b="28575"/>
+                <wp:wrapSquare wrapText="bothSides"/>
+                <wp:docPr id="2" name="Cuadro de texto 2"/>
+                <wp:cNvGraphicFramePr>
+                  <a:graphicFrameLocks xmlns:a="http://schemas.openxmlformats.org/drawingml/2006/main"/>
+                </wp:cNvGraphicFramePr>
+                <a:graphic xmlns:a="http://schemas.openxmlformats.org/drawingml/2006/main">
+                  <a:graphicData uri="http://schemas.microsoft.com/office/word/2010/wordprocessingShape">
+                    <wps:wsp>
+                      <wps:cNvSpPr txBox="1">
+                        <a:spLocks noChangeArrowheads="1"/>
+                      </wps:cNvSpPr>
+                      <wps:spPr bwMode="auto">
+                        <a:xfrm>
+                          <a:off x="0" y="0"/>
+                          <a:ext cx="6191250" cy="904875"/>
+                        </a:xfrm>
+                        <a:prstGeom prst="rect">
+                          <a:avLst/>
+                        </a:prstGeom>
+                        <a:solidFill>
+                          <a:srgbClr val="FFFFFF"/>
+                        </a:solidFill>
+                        <a:ln w="9525">
+                          <a:solidFill>
+                            <a:srgbClr val="000000"/>
+                          </a:solidFill>
+                          <a:miter lim="800000"/>
+                          <a:headEnd/>
+                          <a:tailEnd/>
+                        </a:ln>
+                      </wps:spPr>
+                      <wps:txbx>
+                        <w:txbxContent>
+                          <w:p>
+                            <w:r>
+                              <w:rPr>
+                                <w:b/>
+                              </w:rPr>
+                              <w:t>Observaciones</w:t>
+                            </w:r>
+                            <w:r>
+                              <w:t>:</w:t>
+                            </w:r>
+                          </w:p>
+                        </w:txbxContent>
+                      </wps:txbx>
+                      <wps:bodyPr rot="0" vert="horz" wrap="square" lIns="91440" tIns="45720" rIns="91440" bIns="45720" anchor="t" anchorCtr="0">
+                        <a:noAutofit/>
+                      </wps:bodyPr>
+                    </wps:wsp>
+                  </a:graphicData>
+                </a:graphic>
+                <wp14:sizeRelH relativeFrom="margin">
+                  <wp14:pctWidth>0</wp14:pctWidth>
+                </wp14:sizeRelH>
+                <wp14:sizeRelV relativeFrom="margin">
+                  <wp14:pctHeight>0</wp14:pctHeight>
+                </wp14:sizeRelV>
+              </wp:anchor>
+            </w:drawing>
+          </mc:Choice>
+          <mc:Fallback>
+            <w:pict>
+              <v:shape w14:anchorId="2B23BF76" id="_x0000_s1027" type="#_x0000_t202" style="position:absolute;left:0;text-align:left;margin-left:-11.25pt;margin-top:17.85pt;width:487.5pt;height:71.25pt;z-index:251663360;visibility:visible;mso-wrap-style:square;mso-width-percent:0;mso-height-percent:0;mso-wrap-distance-left:9pt;mso-wrap-distance-top:3.6pt;mso-wrap-distance-right:9pt;mso-wrap-distance-bottom:3.6pt;mso-position-horizontal:absolute;mso-position-horizontal-relative:text;mso-position-vertical:absolute;mso-position-vertical-relative:text;mso-width-percent:0;mso-height-percent:0;mso-width-relative:margin;mso-height-relative:margin;v-text-anchor:top" o:gfxdata="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">
+                <v:textbox>
+                  <w:txbxContent>
+                    <w:p>
+                      <w:r>
+                        <w:rPr>
+                          <w:b/>
+                        </w:rPr>
+                        <w:t>Observaciones</w:t>
+                      </w:r>
+                      <w:r>
+                        <w:t>:</w:t>
+                      </w:r>
+                    </w:p>
+                  </w:txbxContent>
+                </v:textbox>
+                <w10:wrap type="square"/>
+              </v:shape>
+            </w:pict>
+          </mc:Fallback>
+        </mc:AlternateContent>
+      </w:r>
       <w:r>
         <w:rPr>
           <w:rFonts w:ascii="Arial" w:eastAsia="Arial" w:hAnsi="Arial" w:cs="Arial"/>
@@ -2194,7 +2346,28 @@
           <w:color w:val="222222"/>
           <w:shd w:val="clear" w:color="auto" w:fill="FFFFFF"/>
         </w:rPr>
-        <w:t>≠</w:t>
+        <w:t>≠0</w:t>
+      </w:r>
+      <w:r>
+        <w:rPr>
+          <w:rFonts w:ascii="Arial" w:eastAsia="Arial" w:hAnsi="Arial" w:cs="Arial"/>
+          <w:lang w:eastAsia="es-MX"/>
+        </w:rPr>
+        <w:t xml:space="preserve"> </w:t>
+      </w:r>
+      <w:r>
+        <w:rPr>
+          <w:rFonts w:ascii="Arial" w:eastAsia="Arial" w:hAnsi="Arial" w:cs="Arial"/>
+          <w:lang w:eastAsia="es-MX"/>
+        </w:rPr>
+        <w:t>y</w:t>
+      </w:r>
+      <w:r>
+        <w:rPr>
+          <w:rFonts w:ascii="Arial" w:eastAsia="Arial" w:hAnsi="Arial" w:cs="Arial"/>
+          <w:lang w:eastAsia="es-MX"/>
+        </w:rPr>
+        <w:t xml:space="preserve"> N2</w:t>
       </w:r>
       <w:r>
         <w:rPr>
@@ -2202,44 +2375,7 @@
           <w:color w:val="222222"/>
           <w:shd w:val="clear" w:color="auto" w:fill="FFFFFF"/>
         </w:rPr>
-        <w:t>0</w:t>
-      </w:r>
-      <w:r>
-        <w:rPr>
-          <w:rFonts w:ascii="Arial" w:eastAsia="Arial" w:hAnsi="Arial" w:cs="Arial"/>
-          <w:lang w:eastAsia="es-MX"/>
-        </w:rPr>
-        <w:t xml:space="preserve"> </w:t>
-      </w:r>
-      <w:r>
-        <w:rPr>
-          <w:rFonts w:ascii="Arial" w:eastAsia="Arial" w:hAnsi="Arial" w:cs="Arial"/>
-          <w:lang w:eastAsia="es-MX"/>
-        </w:rPr>
-        <w:t>y</w:t>
-      </w:r>
-      <w:r>
-        <w:rPr>
-          <w:rFonts w:ascii="Arial" w:eastAsia="Arial" w:hAnsi="Arial" w:cs="Arial"/>
-          <w:lang w:eastAsia="es-MX"/>
-        </w:rPr>
-        <w:t xml:space="preserve"> N2</w:t>
-      </w:r>
-      <w:r>
-        <w:rPr>
-          <w:rFonts w:ascii="Arial" w:hAnsi="Arial" w:cs="Arial"/>
-          <w:color w:val="222222"/>
-          <w:shd w:val="clear" w:color="auto" w:fill="FFFFFF"/>
-        </w:rPr>
-        <w:t>≠</w:t>
-      </w:r>
-      <w:r>
-        <w:rPr>
-          <w:rFonts w:ascii="Arial" w:hAnsi="Arial" w:cs="Arial"/>
-          <w:color w:val="222222"/>
-          <w:shd w:val="clear" w:color="auto" w:fill="FFFFFF"/>
-        </w:rPr>
-        <w:t>0</w:t>
+        <w:t>≠0</w:t>
       </w:r>
       <w:r>
         <w:rPr>
@@ -3470,14 +3606,7 @@
                 <w:rFonts w:ascii="Arial" w:eastAsia="Arial" w:hAnsi="Arial" w:cs="Arial"/>
                 <w:lang w:eastAsia="es-MX"/>
               </w:rPr>
-              <w:t>-9</w:t>
-            </w:r>
-            <w:r>
-              <w:rPr>
-                <w:rFonts w:ascii="Arial" w:eastAsia="Arial" w:hAnsi="Arial" w:cs="Arial"/>
-                <w:lang w:eastAsia="es-MX"/>
-              </w:rPr>
-              <w:t>=0</w:t>
+              <w:t>-9=0</w:t>
             </w:r>
           </w:p>
         </w:tc>
@@ -3732,21 +3861,7 @@
                 <w:rFonts w:ascii="Arial" w:eastAsia="Arial" w:hAnsi="Arial" w:cs="Arial"/>
                 <w:lang w:eastAsia="es-MX"/>
               </w:rPr>
-              <w:t>E</w:t>
-            </w:r>
-            <w:r>
-              <w:rPr>
-                <w:rFonts w:ascii="Arial" w:eastAsia="Arial" w:hAnsi="Arial" w:cs="Arial"/>
-                <w:lang w:eastAsia="es-MX"/>
-              </w:rPr>
-              <w:t>s falso</w:t>
-            </w:r>
-            <w:r>
-              <w:rPr>
-                <w:rFonts w:ascii="Arial" w:eastAsia="Arial" w:hAnsi="Arial" w:cs="Arial"/>
-                <w:lang w:eastAsia="es-MX"/>
-              </w:rPr>
-              <w:t>, -9 es negativo</w:t>
+              <w:t>Es falso, -9 es negativo</w:t>
             </w:r>
           </w:p>
         </w:tc>
@@ -3783,21 +3898,7 @@
           <w:rFonts w:ascii="Arial" w:eastAsia="Arial" w:hAnsi="Arial" w:cs="Arial"/>
           <w:lang w:eastAsia="es-MX"/>
         </w:rPr>
-        <w:t xml:space="preserve">El número </w:t>
-      </w:r>
-      <w:r>
-        <w:rPr>
-          <w:rFonts w:ascii="Arial" w:eastAsia="Arial" w:hAnsi="Arial" w:cs="Arial"/>
-          <w:lang w:eastAsia="es-MX"/>
-        </w:rPr>
-        <w:t>-9 es negat</w:t>
-      </w:r>
-      <w:r>
-        <w:rPr>
-          <w:rFonts w:ascii="Arial" w:eastAsia="Arial" w:hAnsi="Arial" w:cs="Arial"/>
-          <w:lang w:eastAsia="es-MX"/>
-        </w:rPr>
-        <w:t>ivo.</w:t>
+        <w:t>El número -9 es negativo.</w:t>
       </w:r>
     </w:p>
     <w:p>
@@ -3990,14 +4091,7 @@
                 <w:rFonts w:ascii="Arial" w:eastAsia="Arial" w:hAnsi="Arial" w:cs="Arial"/>
                 <w:lang w:eastAsia="es-MX"/>
               </w:rPr>
-              <w:t xml:space="preserve">N= </w:t>
-            </w:r>
-            <w:r>
-              <w:rPr>
-                <w:rFonts w:ascii="Arial" w:eastAsia="Arial" w:hAnsi="Arial" w:cs="Arial"/>
-                <w:lang w:eastAsia="es-MX"/>
-              </w:rPr>
-              <w:t>-14</w:t>
+              <w:t>N= -14</w:t>
             </w:r>
           </w:p>
         </w:tc>
@@ -4052,14 +4146,7 @@
                 <w:rFonts w:ascii="Arial" w:eastAsia="Arial" w:hAnsi="Arial" w:cs="Arial"/>
                 <w:lang w:eastAsia="es-MX"/>
               </w:rPr>
-              <w:t>-14</w:t>
-            </w:r>
-            <w:r>
-              <w:rPr>
-                <w:rFonts w:ascii="Arial" w:eastAsia="Arial" w:hAnsi="Arial" w:cs="Arial"/>
-                <w:lang w:eastAsia="es-MX"/>
-              </w:rPr>
-              <w:t>=0</w:t>
+              <w:t>-14=0</w:t>
             </w:r>
           </w:p>
         </w:tc>
@@ -4314,21 +4401,7 @@
                 <w:rFonts w:ascii="Arial" w:eastAsia="Arial" w:hAnsi="Arial" w:cs="Arial"/>
                 <w:lang w:eastAsia="es-MX"/>
               </w:rPr>
-              <w:t>Es falso, -</w:t>
-            </w:r>
-            <w:r>
-              <w:rPr>
-                <w:rFonts w:ascii="Arial" w:eastAsia="Arial" w:hAnsi="Arial" w:cs="Arial"/>
-                <w:lang w:eastAsia="es-MX"/>
-              </w:rPr>
-              <w:t>14</w:t>
-            </w:r>
-            <w:r>
-              <w:rPr>
-                <w:rFonts w:ascii="Arial" w:eastAsia="Arial" w:hAnsi="Arial" w:cs="Arial"/>
-                <w:lang w:eastAsia="es-MX"/>
-              </w:rPr>
-              <w:t xml:space="preserve"> es negativo</w:t>
+              <w:t>Es falso, -14 es negativo</w:t>
             </w:r>
           </w:p>
         </w:tc>
@@ -4627,14 +4700,7 @@
                 <w:rFonts w:ascii="Arial" w:eastAsia="Arial" w:hAnsi="Arial" w:cs="Arial"/>
                 <w:lang w:eastAsia="es-MX"/>
               </w:rPr>
-              <w:t>8</w:t>
-            </w:r>
-            <w:r>
-              <w:rPr>
-                <w:rFonts w:ascii="Arial" w:eastAsia="Arial" w:hAnsi="Arial" w:cs="Arial"/>
-                <w:lang w:eastAsia="es-MX"/>
-              </w:rPr>
-              <w:t>=0</w:t>
+              <w:t>8=0</w:t>
             </w:r>
           </w:p>
         </w:tc>
@@ -4827,28 +4893,7 @@
                 <w:rFonts w:ascii="Arial" w:eastAsia="Arial" w:hAnsi="Arial" w:cs="Arial"/>
                 <w:lang w:eastAsia="es-MX"/>
               </w:rPr>
-              <w:t>E</w:t>
-            </w:r>
-            <w:r>
-              <w:rPr>
-                <w:rFonts w:ascii="Arial" w:eastAsia="Arial" w:hAnsi="Arial" w:cs="Arial"/>
-                <w:lang w:eastAsia="es-MX"/>
-              </w:rPr>
-              <w:t>s verdadero</w:t>
-            </w:r>
-            <w:r>
-              <w:rPr>
-                <w:rFonts w:ascii="Arial" w:eastAsia="Arial" w:hAnsi="Arial" w:cs="Arial"/>
-                <w:lang w:eastAsia="es-MX"/>
-              </w:rPr>
-              <w:t>, 8</w:t>
-            </w:r>
-            <w:r>
-              <w:rPr>
-                <w:rFonts w:ascii="Arial" w:eastAsia="Arial" w:hAnsi="Arial" w:cs="Arial"/>
-                <w:lang w:eastAsia="es-MX"/>
-              </w:rPr>
-              <w:t xml:space="preserve"> es positivo.</w:t>
+              <w:t>Es verdadero, 8 es positivo.</w:t>
             </w:r>
           </w:p>
         </w:tc>
@@ -5202,14 +5247,7 @@
                 <w:rFonts w:ascii="Arial" w:eastAsia="Arial" w:hAnsi="Arial" w:cs="Arial"/>
                 <w:lang w:eastAsia="es-MX"/>
               </w:rPr>
-              <w:t>0</w:t>
-            </w:r>
-            <w:r>
-              <w:rPr>
-                <w:rFonts w:ascii="Arial" w:eastAsia="Arial" w:hAnsi="Arial" w:cs="Arial"/>
-                <w:lang w:eastAsia="es-MX"/>
-              </w:rPr>
-              <w:t>=0</w:t>
+              <w:t>0=0</w:t>
             </w:r>
           </w:p>
         </w:tc>
@@ -5257,21 +5295,7 @@
                 <w:rFonts w:ascii="Arial" w:eastAsia="Arial" w:hAnsi="Arial" w:cs="Arial"/>
                 <w:lang w:eastAsia="es-MX"/>
               </w:rPr>
-              <w:t>E</w:t>
-            </w:r>
-            <w:r>
-              <w:rPr>
-                <w:rFonts w:ascii="Arial" w:eastAsia="Arial" w:hAnsi="Arial" w:cs="Arial"/>
-                <w:lang w:eastAsia="es-MX"/>
-              </w:rPr>
-              <w:t>s verdadero</w:t>
-            </w:r>
-            <w:r>
-              <w:rPr>
-                <w:rFonts w:ascii="Arial" w:eastAsia="Arial" w:hAnsi="Arial" w:cs="Arial"/>
-                <w:lang w:eastAsia="es-MX"/>
-              </w:rPr>
-              <w:t>, el valor es nulo</w:t>
+              <w:t>Es verdadero, el valor es nulo</w:t>
             </w:r>
           </w:p>
         </w:tc>
@@ -6170,28 +6194,7 @@
                 <w:rFonts w:ascii="Arial" w:eastAsia="Arial" w:hAnsi="Arial" w:cs="Arial"/>
                 <w:lang w:eastAsia="es-MX"/>
               </w:rPr>
-              <w:t>N</w:t>
-            </w:r>
-            <w:r>
-              <w:rPr>
-                <w:rFonts w:ascii="Arial" w:eastAsia="Arial" w:hAnsi="Arial" w:cs="Arial"/>
-                <w:lang w:eastAsia="es-MX"/>
-              </w:rPr>
-              <w:t>1= -9</w:t>
-            </w:r>
-            <w:r>
-              <w:rPr>
-                <w:rFonts w:ascii="Arial" w:eastAsia="Arial" w:hAnsi="Arial" w:cs="Arial"/>
-                <w:lang w:eastAsia="es-MX"/>
-              </w:rPr>
-              <w:t xml:space="preserve">     </w:t>
-            </w:r>
-            <w:r>
-              <w:rPr>
-                <w:rFonts w:ascii="Arial" w:eastAsia="Arial" w:hAnsi="Arial" w:cs="Arial"/>
-                <w:lang w:eastAsia="es-MX"/>
-              </w:rPr>
-              <w:t>N2=16</w:t>
+              <w:t>N1= -9     N2=16</w:t>
             </w:r>
           </w:p>
         </w:tc>
@@ -6253,14 +6256,7 @@
                 <w:rFonts w:ascii="Arial" w:eastAsia="Arial" w:hAnsi="Arial" w:cs="Arial"/>
                 <w:lang w:eastAsia="es-MX"/>
               </w:rPr>
-              <w:t xml:space="preserve">0     </w:t>
-            </w:r>
-            <w:r>
-              <w:rPr>
-                <w:rFonts w:ascii="Arial" w:eastAsia="Arial" w:hAnsi="Arial" w:cs="Arial"/>
-                <w:lang w:eastAsia="es-MX"/>
-              </w:rPr>
-              <w:t>16</w:t>
+              <w:t>0     16</w:t>
             </w:r>
             <w:r>
               <w:rPr>
@@ -6453,21 +6449,7 @@
                 <w:rFonts w:ascii="Arial" w:eastAsia="Arial" w:hAnsi="Arial" w:cs="Arial"/>
                 <w:lang w:eastAsia="es-MX"/>
               </w:rPr>
-              <w:t xml:space="preserve">Es </w:t>
-            </w:r>
-            <w:r>
-              <w:rPr>
-                <w:rFonts w:ascii="Arial" w:eastAsia="Arial" w:hAnsi="Arial" w:cs="Arial"/>
-                <w:lang w:eastAsia="es-MX"/>
-              </w:rPr>
-              <w:t>falso, 16 es mayor que -9</w:t>
-            </w:r>
-            <w:r>
-              <w:rPr>
-                <w:rFonts w:ascii="Arial" w:eastAsia="Arial" w:hAnsi="Arial" w:cs="Arial"/>
-                <w:lang w:eastAsia="es-MX"/>
-              </w:rPr>
-              <w:t>.</w:t>
+              <w:t>Es falso, 16 es mayor que -9.</w:t>
             </w:r>
           </w:p>
         </w:tc>
@@ -6711,21 +6693,7 @@
                 <w:rFonts w:ascii="Arial" w:eastAsia="Arial" w:hAnsi="Arial" w:cs="Arial"/>
                 <w:lang w:eastAsia="es-MX"/>
               </w:rPr>
-              <w:t>N</w:t>
-            </w:r>
-            <w:r>
-              <w:rPr>
-                <w:rFonts w:ascii="Arial" w:eastAsia="Arial" w:hAnsi="Arial" w:cs="Arial"/>
-                <w:lang w:eastAsia="es-MX"/>
-              </w:rPr>
-              <w:t>1=127</w:t>
-            </w:r>
-            <w:r>
-              <w:rPr>
-                <w:rFonts w:ascii="Arial" w:eastAsia="Arial" w:hAnsi="Arial" w:cs="Arial"/>
-                <w:lang w:eastAsia="es-MX"/>
-              </w:rPr>
-              <w:t xml:space="preserve">     N2=8+4i</w:t>
+              <w:t>N1=127     N2=8+4i</w:t>
             </w:r>
           </w:p>
         </w:tc>
@@ -6794,14 +6762,7 @@
                 <w:rFonts w:ascii="Arial" w:eastAsia="Arial" w:hAnsi="Arial" w:cs="Arial"/>
                 <w:lang w:eastAsia="es-MX"/>
               </w:rPr>
-              <w:t xml:space="preserve"> </w:t>
-            </w:r>
-            <w:r>
-              <w:rPr>
-                <w:rFonts w:ascii="Arial" w:eastAsia="Arial" w:hAnsi="Arial" w:cs="Arial"/>
-                <w:lang w:eastAsia="es-MX"/>
-              </w:rPr>
-              <w:t>≠</w:t>
+              <w:t xml:space="preserve"> ≠</w:t>
             </w:r>
             <w:r>
               <w:rPr>
@@ -6939,21 +6900,7 @@
                 <w:rFonts w:ascii="Arial" w:eastAsia="Arial" w:hAnsi="Arial" w:cs="Arial"/>
                 <w:lang w:eastAsia="es-MX"/>
               </w:rPr>
-              <w:t>E</w:t>
-            </w:r>
-            <w:r>
-              <w:rPr>
-                <w:rFonts w:ascii="Arial" w:eastAsia="Arial" w:hAnsi="Arial" w:cs="Arial"/>
-                <w:lang w:eastAsia="es-MX"/>
-              </w:rPr>
-              <w:t>s verdadero</w:t>
-            </w:r>
-            <w:r>
-              <w:rPr>
-                <w:rFonts w:ascii="Arial" w:eastAsia="Arial" w:hAnsi="Arial" w:cs="Arial"/>
-                <w:lang w:eastAsia="es-MX"/>
-              </w:rPr>
-              <w:t>, 127 es mayor.</w:t>
+              <w:t>Es verdadero, 127 es mayor.</w:t>
             </w:r>
           </w:p>
         </w:tc>
@@ -7001,14 +6948,7 @@
                 <w:rFonts w:ascii="Arial" w:eastAsia="Arial" w:hAnsi="Arial" w:cs="Arial"/>
                 <w:lang w:eastAsia="es-MX"/>
               </w:rPr>
-              <w:t>No es</w:t>
-            </w:r>
-            <w:r>
-              <w:rPr>
-                <w:rFonts w:ascii="Arial" w:eastAsia="Arial" w:hAnsi="Arial" w:cs="Arial"/>
-                <w:lang w:eastAsia="es-MX"/>
-              </w:rPr>
-              <w:t xml:space="preserve"> falso.</w:t>
+              <w:t>No es falso.</w:t>
             </w:r>
           </w:p>
         </w:tc>
@@ -7066,14 +7006,7 @@
           <w:rFonts w:ascii="Arial" w:eastAsia="Arial" w:hAnsi="Arial" w:cs="Arial"/>
           <w:lang w:eastAsia="es-MX"/>
         </w:rPr>
-        <w:t xml:space="preserve">el número </w:t>
-      </w:r>
-      <w:r>
-        <w:rPr>
-          <w:rFonts w:ascii="Arial" w:eastAsia="Arial" w:hAnsi="Arial" w:cs="Arial"/>
-          <w:lang w:eastAsia="es-MX"/>
-        </w:rPr>
-        <w:t>8+4i</w:t>
+        <w:t>el número 8+4i</w:t>
       </w:r>
       <w:r>
         <w:rPr>
@@ -7282,14 +7215,7 @@
                 <w:rFonts w:ascii="Arial" w:eastAsia="Arial" w:hAnsi="Arial" w:cs="Arial"/>
                 <w:lang w:eastAsia="es-MX"/>
               </w:rPr>
-              <w:t>N1=7     N2=</w:t>
-            </w:r>
-            <w:r>
-              <w:rPr>
-                <w:rFonts w:ascii="Arial" w:eastAsia="Arial" w:hAnsi="Arial" w:cs="Arial"/>
-                <w:lang w:eastAsia="es-MX"/>
-              </w:rPr>
-              <w:t>m</w:t>
+              <w:t>N1=7     N2=m</w:t>
             </w:r>
           </w:p>
         </w:tc>
@@ -7351,14 +7277,7 @@
                 <w:rFonts w:ascii="Arial" w:eastAsia="Arial" w:hAnsi="Arial" w:cs="Arial"/>
                 <w:lang w:eastAsia="es-MX"/>
               </w:rPr>
-              <w:t xml:space="preserve">0     </w:t>
-            </w:r>
-            <w:r>
-              <w:rPr>
-                <w:rFonts w:ascii="Arial" w:eastAsia="Arial" w:hAnsi="Arial" w:cs="Arial"/>
-                <w:lang w:eastAsia="es-MX"/>
-              </w:rPr>
-              <w:t>m</w:t>
+              <w:t>0     m</w:t>
             </w:r>
             <w:r>
               <w:rPr>
@@ -8235,14 +8154,7 @@
                 <w:rFonts w:ascii="Arial" w:eastAsia="Arial" w:hAnsi="Arial" w:cs="Arial"/>
                 <w:lang w:eastAsia="es-MX"/>
               </w:rPr>
-              <w:t>9</w:t>
-            </w:r>
-            <w:r>
-              <w:rPr>
-                <w:rFonts w:ascii="Arial" w:eastAsia="Arial" w:hAnsi="Arial" w:cs="Arial"/>
-                <w:lang w:eastAsia="es-MX"/>
-              </w:rPr>
-              <w:t>≠0</w:t>
+              <w:t>9≠0</w:t>
             </w:r>
           </w:p>
         </w:tc>
@@ -8377,21 +8289,7 @@
                 <w:rFonts w:ascii="Arial" w:eastAsia="Arial" w:hAnsi="Arial" w:cs="Arial"/>
                 <w:lang w:eastAsia="es-MX"/>
               </w:rPr>
-              <w:t>9</w:t>
-            </w:r>
-            <w:r>
-              <w:rPr>
-                <w:rFonts w:ascii="Arial" w:eastAsia="Arial" w:hAnsi="Arial" w:cs="Arial"/>
-                <w:lang w:eastAsia="es-MX"/>
-              </w:rPr>
-              <w:t>!= 1*2*3*4*5</w:t>
-            </w:r>
-            <w:r>
-              <w:rPr>
-                <w:rFonts w:ascii="Arial" w:eastAsia="Arial" w:hAnsi="Arial" w:cs="Arial"/>
-                <w:lang w:eastAsia="es-MX"/>
-              </w:rPr>
-              <w:t>*6*7*8*9 = 362880</w:t>
+              <w:t>9!= 1*2*3*4*5*6*7*8*9 = 362880</w:t>
             </w:r>
           </w:p>
         </w:tc>
@@ -8428,28 +8326,7 @@
           <w:rFonts w:ascii="Arial" w:eastAsia="Arial" w:hAnsi="Arial" w:cs="Arial"/>
           <w:lang w:eastAsia="es-MX"/>
         </w:rPr>
-        <w:t>El factorial de 9</w:t>
-      </w:r>
-      <w:r>
-        <w:rPr>
-          <w:rFonts w:ascii="Arial" w:eastAsia="Arial" w:hAnsi="Arial" w:cs="Arial"/>
-          <w:lang w:eastAsia="es-MX"/>
-        </w:rPr>
-        <w:t xml:space="preserve"> es </w:t>
-      </w:r>
-      <w:r>
-        <w:rPr>
-          <w:rFonts w:ascii="Arial" w:eastAsia="Arial" w:hAnsi="Arial" w:cs="Arial"/>
-          <w:lang w:eastAsia="es-MX"/>
-        </w:rPr>
-        <w:t>362880</w:t>
-      </w:r>
-      <w:r>
-        <w:rPr>
-          <w:rFonts w:ascii="Arial" w:eastAsia="Arial" w:hAnsi="Arial" w:cs="Arial"/>
-          <w:lang w:eastAsia="es-MX"/>
-        </w:rPr>
-        <w:t>.</w:t>
+        <w:t>El factorial de 9 es 362880.</w:t>
       </w:r>
     </w:p>
     <w:p>
@@ -8692,14 +8569,7 @@
                 <w:rFonts w:ascii="Arial" w:eastAsia="Arial" w:hAnsi="Arial" w:cs="Arial"/>
                 <w:lang w:eastAsia="es-MX"/>
               </w:rPr>
-              <w:t>0</w:t>
-            </w:r>
-            <w:r>
-              <w:rPr>
-                <w:rFonts w:ascii="Arial" w:eastAsia="Arial" w:hAnsi="Arial" w:cs="Arial"/>
-                <w:lang w:eastAsia="es-MX"/>
-              </w:rPr>
-              <w:t>≠0</w:t>
+              <w:t>0≠0</w:t>
             </w:r>
           </w:p>
         </w:tc>
@@ -8763,21 +8633,7 @@
                 <w:rFonts w:ascii="Arial" w:eastAsia="Arial" w:hAnsi="Arial" w:cs="Arial"/>
                 <w:lang w:eastAsia="es-MX"/>
               </w:rPr>
-              <w:t>E</w:t>
-            </w:r>
-            <w:r>
-              <w:rPr>
-                <w:rFonts w:ascii="Arial" w:eastAsia="Arial" w:hAnsi="Arial" w:cs="Arial"/>
-                <w:lang w:eastAsia="es-MX"/>
-              </w:rPr>
-              <w:t>s falso</w:t>
-            </w:r>
-            <w:r>
-              <w:rPr>
-                <w:rFonts w:ascii="Arial" w:eastAsia="Arial" w:hAnsi="Arial" w:cs="Arial"/>
-                <w:lang w:eastAsia="es-MX"/>
-              </w:rPr>
-              <w:t xml:space="preserve">, no se puede obtener </w:t>
+              <w:t xml:space="preserve">Es falso, no se puede obtener </w:t>
             </w:r>
             <w:proofErr w:type="gramStart"/>
             <w:r>
@@ -9156,14 +9012,7 @@
                 <w:rFonts w:ascii="Arial" w:eastAsia="Arial" w:hAnsi="Arial" w:cs="Arial"/>
                 <w:lang w:eastAsia="es-MX"/>
               </w:rPr>
-              <w:t>-3</w:t>
-            </w:r>
-            <w:r>
-              <w:rPr>
-                <w:rFonts w:ascii="Arial" w:eastAsia="Arial" w:hAnsi="Arial" w:cs="Arial"/>
-                <w:lang w:eastAsia="es-MX"/>
-              </w:rPr>
-              <w:t>≠0</w:t>
+              <w:t>-3≠0</w:t>
             </w:r>
           </w:p>
         </w:tc>
@@ -9298,21 +9147,7 @@
                 <w:rFonts w:ascii="Arial" w:eastAsia="Arial" w:hAnsi="Arial" w:cs="Arial"/>
                 <w:lang w:eastAsia="es-MX"/>
               </w:rPr>
-              <w:t>-3</w:t>
-            </w:r>
-            <w:r>
-              <w:rPr>
-                <w:rFonts w:ascii="Arial" w:eastAsia="Arial" w:hAnsi="Arial" w:cs="Arial"/>
-                <w:lang w:eastAsia="es-MX"/>
-              </w:rPr>
-              <w:t xml:space="preserve">!= </w:t>
-            </w:r>
-            <w:r>
-              <w:rPr>
-                <w:rFonts w:ascii="Arial" w:eastAsia="Arial" w:hAnsi="Arial" w:cs="Arial"/>
-                <w:lang w:eastAsia="es-MX"/>
-              </w:rPr>
-              <w:t>-1*-2*-3 = -6</w:t>
+              <w:t>-3!= -1*-2*-3 = -6</w:t>
             </w:r>
           </w:p>
         </w:tc>
@@ -9330,6 +9165,110 @@
       <w:r>
         <w:rPr>
           <w:rFonts w:ascii="Arial" w:eastAsia="Arial" w:hAnsi="Arial" w:cs="Arial"/>
+          <w:noProof/>
+          <w:lang w:eastAsia="es-MX"/>
+        </w:rPr>
+        <mc:AlternateContent>
+          <mc:Choice Requires="wps">
+            <w:drawing>
+              <wp:anchor distT="45720" distB="45720" distL="114300" distR="114300" simplePos="0" relativeHeight="251665408" behindDoc="0" locked="0" layoutInCell="1" allowOverlap="1" wp14:anchorId="2B23BF76" wp14:editId="1574CDD0">
+                <wp:simplePos x="0" y="0"/>
+                <wp:positionH relativeFrom="column">
+                  <wp:posOffset>-114935</wp:posOffset>
+                </wp:positionH>
+                <wp:positionV relativeFrom="paragraph">
+                  <wp:posOffset>257175</wp:posOffset>
+                </wp:positionV>
+                <wp:extent cx="6315075" cy="895350"/>
+                <wp:effectExtent l="0" t="0" r="28575" b="19050"/>
+                <wp:wrapSquare wrapText="bothSides"/>
+                <wp:docPr id="3" name="Cuadro de texto 2"/>
+                <wp:cNvGraphicFramePr>
+                  <a:graphicFrameLocks xmlns:a="http://schemas.openxmlformats.org/drawingml/2006/main"/>
+                </wp:cNvGraphicFramePr>
+                <a:graphic xmlns:a="http://schemas.openxmlformats.org/drawingml/2006/main">
+                  <a:graphicData uri="http://schemas.microsoft.com/office/word/2010/wordprocessingShape">
+                    <wps:wsp>
+                      <wps:cNvSpPr txBox="1">
+                        <a:spLocks noChangeArrowheads="1"/>
+                      </wps:cNvSpPr>
+                      <wps:spPr bwMode="auto">
+                        <a:xfrm>
+                          <a:off x="0" y="0"/>
+                          <a:ext cx="6315075" cy="895350"/>
+                        </a:xfrm>
+                        <a:prstGeom prst="rect">
+                          <a:avLst/>
+                        </a:prstGeom>
+                        <a:solidFill>
+                          <a:srgbClr val="FFFFFF"/>
+                        </a:solidFill>
+                        <a:ln w="9525">
+                          <a:solidFill>
+                            <a:srgbClr val="000000"/>
+                          </a:solidFill>
+                          <a:miter lim="800000"/>
+                          <a:headEnd/>
+                          <a:tailEnd/>
+                        </a:ln>
+                      </wps:spPr>
+                      <wps:txbx>
+                        <w:txbxContent>
+                          <w:p>
+                            <w:r>
+                              <w:rPr>
+                                <w:b/>
+                              </w:rPr>
+                              <w:t>Observaciones</w:t>
+                            </w:r>
+                            <w:r>
+                              <w:t>:</w:t>
+                            </w:r>
+                          </w:p>
+                        </w:txbxContent>
+                      </wps:txbx>
+                      <wps:bodyPr rot="0" vert="horz" wrap="square" lIns="91440" tIns="45720" rIns="91440" bIns="45720" anchor="t" anchorCtr="0">
+                        <a:noAutofit/>
+                      </wps:bodyPr>
+                    </wps:wsp>
+                  </a:graphicData>
+                </a:graphic>
+                <wp14:sizeRelH relativeFrom="margin">
+                  <wp14:pctWidth>0</wp14:pctWidth>
+                </wp14:sizeRelH>
+                <wp14:sizeRelV relativeFrom="margin">
+                  <wp14:pctHeight>0</wp14:pctHeight>
+                </wp14:sizeRelV>
+              </wp:anchor>
+            </w:drawing>
+          </mc:Choice>
+          <mc:Fallback>
+            <w:pict>
+              <v:shape w14:anchorId="2B23BF76" id="_x0000_s1028" type="#_x0000_t202" style="position:absolute;left:0;text-align:left;margin-left:-9.05pt;margin-top:20.25pt;width:497.25pt;height:70.5pt;z-index:251665408;visibility:visible;mso-wrap-style:square;mso-width-percent:0;mso-height-percent:0;mso-wrap-distance-left:9pt;mso-wrap-distance-top:3.6pt;mso-wrap-distance-right:9pt;mso-wrap-distance-bottom:3.6pt;mso-position-horizontal:absolute;mso-position-horizontal-relative:text;mso-position-vertical:absolute;mso-position-vertical-relative:text;mso-width-percent:0;mso-height-percent:0;mso-width-relative:margin;mso-height-relative:margin;v-text-anchor:top" o:gfxdata="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">
+                <v:textbox>
+                  <w:txbxContent>
+                    <w:p>
+                      <w:r>
+                        <w:rPr>
+                          <w:b/>
+                        </w:rPr>
+                        <w:t>Observaciones</w:t>
+                      </w:r>
+                      <w:r>
+                        <w:t>:</w:t>
+                      </w:r>
+                    </w:p>
+                  </w:txbxContent>
+                </v:textbox>
+                <w10:wrap type="square"/>
+              </v:shape>
+            </w:pict>
+          </mc:Fallback>
+        </mc:AlternateContent>
+      </w:r>
+      <w:r>
+        <w:rPr>
+          <w:rFonts w:ascii="Arial" w:eastAsia="Arial" w:hAnsi="Arial" w:cs="Arial"/>
           <w:b/>
           <w:color w:val="F4B083" w:themeColor="accent2" w:themeTint="99"/>
           <w:lang w:eastAsia="es-MX"/>
@@ -9349,35 +9288,7 @@
           <w:rFonts w:ascii="Arial" w:eastAsia="Arial" w:hAnsi="Arial" w:cs="Arial"/>
           <w:lang w:eastAsia="es-MX"/>
         </w:rPr>
-        <w:t xml:space="preserve">El factorial de </w:t>
-      </w:r>
-      <w:r>
-        <w:rPr>
-          <w:rFonts w:ascii="Arial" w:eastAsia="Arial" w:hAnsi="Arial" w:cs="Arial"/>
-          <w:lang w:eastAsia="es-MX"/>
-        </w:rPr>
-        <w:t>-3</w:t>
-      </w:r>
-      <w:r>
-        <w:rPr>
-          <w:rFonts w:ascii="Arial" w:eastAsia="Arial" w:hAnsi="Arial" w:cs="Arial"/>
-          <w:lang w:eastAsia="es-MX"/>
-        </w:rPr>
-        <w:t xml:space="preserve"> es </w:t>
-      </w:r>
-      <w:r>
-        <w:rPr>
-          <w:rFonts w:ascii="Arial" w:eastAsia="Arial" w:hAnsi="Arial" w:cs="Arial"/>
-          <w:lang w:eastAsia="es-MX"/>
-        </w:rPr>
-        <w:t>-6</w:t>
-      </w:r>
-      <w:r>
-        <w:rPr>
-          <w:rFonts w:ascii="Arial" w:eastAsia="Arial" w:hAnsi="Arial" w:cs="Arial"/>
-          <w:lang w:eastAsia="es-MX"/>
-        </w:rPr>
-        <w:t>.</w:t>
+        <w:t>El factorial de -3 es -6.</w:t>
       </w:r>
     </w:p>
     <w:p>
@@ -9661,49 +9572,7 @@
           <w:rFonts w:ascii="Arial" w:eastAsia="Arial" w:hAnsi="Arial" w:cs="Arial"/>
           <w:lang w:eastAsia="es-MX"/>
         </w:rPr>
-        <w:t xml:space="preserve">Datos de entrada: </w:t>
-      </w:r>
-      <w:r>
-        <w:rPr>
-          <w:rFonts w:ascii="Arial" w:eastAsia="Arial" w:hAnsi="Arial" w:cs="Arial"/>
-          <w:lang w:eastAsia="es-MX"/>
-        </w:rPr>
-        <w:t>dos</w:t>
-      </w:r>
-      <w:r>
-        <w:rPr>
-          <w:rFonts w:ascii="Arial" w:eastAsia="Arial" w:hAnsi="Arial" w:cs="Arial"/>
-          <w:lang w:eastAsia="es-MX"/>
-        </w:rPr>
-        <w:t xml:space="preserve"> número</w:t>
-      </w:r>
-      <w:r>
-        <w:rPr>
-          <w:rFonts w:ascii="Arial" w:eastAsia="Arial" w:hAnsi="Arial" w:cs="Arial"/>
-          <w:lang w:eastAsia="es-MX"/>
-        </w:rPr>
-        <w:t>s</w:t>
-      </w:r>
-      <w:r>
-        <w:rPr>
-          <w:rFonts w:ascii="Arial" w:eastAsia="Arial" w:hAnsi="Arial" w:cs="Arial"/>
-          <w:lang w:eastAsia="es-MX"/>
-        </w:rPr>
-        <w:t xml:space="preserve"> binario</w:t>
-      </w:r>
-      <w:r>
-        <w:rPr>
-          <w:rFonts w:ascii="Arial" w:eastAsia="Arial" w:hAnsi="Arial" w:cs="Arial"/>
-          <w:lang w:eastAsia="es-MX"/>
-        </w:rPr>
-        <w:t>s</w:t>
-      </w:r>
-      <w:r>
-        <w:rPr>
-          <w:rFonts w:ascii="Arial" w:eastAsia="Arial" w:hAnsi="Arial" w:cs="Arial"/>
-          <w:lang w:eastAsia="es-MX"/>
-        </w:rPr>
-        <w:t xml:space="preserve"> cualquiera.</w:t>
+        <w:t>Datos de entrada: dos números binarios cualquiera.</w:t>
       </w:r>
     </w:p>
     <w:p>
@@ -9725,42 +9594,7 @@
           <w:rFonts w:ascii="Arial" w:eastAsia="Arial" w:hAnsi="Arial" w:cs="Arial"/>
           <w:lang w:eastAsia="es-MX"/>
         </w:rPr>
-        <w:t>Ingresar los</w:t>
-      </w:r>
-      <w:r>
-        <w:rPr>
-          <w:rFonts w:ascii="Arial" w:eastAsia="Arial" w:hAnsi="Arial" w:cs="Arial"/>
-          <w:lang w:eastAsia="es-MX"/>
-        </w:rPr>
-        <w:t xml:space="preserve"> número</w:t>
-      </w:r>
-      <w:r>
-        <w:rPr>
-          <w:rFonts w:ascii="Arial" w:eastAsia="Arial" w:hAnsi="Arial" w:cs="Arial"/>
-          <w:lang w:eastAsia="es-MX"/>
-        </w:rPr>
-        <w:t>s</w:t>
-      </w:r>
-      <w:r>
-        <w:rPr>
-          <w:rFonts w:ascii="Arial" w:eastAsia="Arial" w:hAnsi="Arial" w:cs="Arial"/>
-          <w:lang w:eastAsia="es-MX"/>
-        </w:rPr>
-        <w:t>. (N</w:t>
-      </w:r>
-      <w:r>
-        <w:rPr>
-          <w:rFonts w:ascii="Arial" w:eastAsia="Arial" w:hAnsi="Arial" w:cs="Arial"/>
-          <w:lang w:eastAsia="es-MX"/>
-        </w:rPr>
-        <w:t>1 y N2</w:t>
-      </w:r>
-      <w:r>
-        <w:rPr>
-          <w:rFonts w:ascii="Arial" w:eastAsia="Arial" w:hAnsi="Arial" w:cs="Arial"/>
-          <w:lang w:eastAsia="es-MX"/>
-        </w:rPr>
-        <w:t>)</w:t>
+        <w:t>Ingresar los números. (N1 y N2)</w:t>
       </w:r>
     </w:p>
     <w:p>
@@ -9782,14 +9616,7 @@
           <w:rFonts w:ascii="Arial" w:eastAsia="Arial" w:hAnsi="Arial" w:cs="Arial"/>
           <w:lang w:eastAsia="es-MX"/>
         </w:rPr>
-        <w:t>Acomodar los números a manera de suma algebraica</w:t>
-      </w:r>
-      <w:r>
-        <w:rPr>
-          <w:rFonts w:ascii="Arial" w:eastAsia="Arial" w:hAnsi="Arial" w:cs="Arial"/>
-          <w:lang w:eastAsia="es-MX"/>
-        </w:rPr>
-        <w:t>.</w:t>
+        <w:t>Acomodar los números a manera de suma algebraica.</w:t>
       </w:r>
     </w:p>
     <w:p>
@@ -9811,21 +9638,7 @@
           <w:rFonts w:ascii="Arial" w:eastAsia="Arial" w:hAnsi="Arial" w:cs="Arial"/>
           <w:lang w:eastAsia="es-MX"/>
         </w:rPr>
-        <w:t>Sumar los dígitos d</w:t>
-      </w:r>
-      <w:r>
-        <w:rPr>
-          <w:rFonts w:ascii="Arial" w:eastAsia="Arial" w:hAnsi="Arial" w:cs="Arial"/>
-          <w:lang w:eastAsia="es-MX"/>
-        </w:rPr>
-        <w:t xml:space="preserve">e derecha a izquierda, </w:t>
-      </w:r>
-      <w:r>
-        <w:rPr>
-          <w:rFonts w:ascii="Arial" w:eastAsia="Arial" w:hAnsi="Arial" w:cs="Arial"/>
-          <w:lang w:eastAsia="es-MX"/>
-        </w:rPr>
-        <w:t>solo podemos obtener resultados de 2 binario, 1 binario y 10 binario.</w:t>
+        <w:t>Sumar los dígitos de derecha a izquierda, solo podemos obtener resultados de 2 binario, 1 binario y 10 binario.</w:t>
       </w:r>
     </w:p>
     <w:p>
@@ -9889,6 +9702,110 @@
       <w:r>
         <w:rPr>
           <w:rFonts w:ascii="Arial" w:eastAsia="Arial" w:hAnsi="Arial" w:cs="Arial"/>
+          <w:noProof/>
+          <w:lang w:eastAsia="es-MX"/>
+        </w:rPr>
+        <mc:AlternateContent>
+          <mc:Choice Requires="wps">
+            <w:drawing>
+              <wp:anchor distT="45720" distB="45720" distL="114300" distR="114300" simplePos="0" relativeHeight="251667456" behindDoc="0" locked="0" layoutInCell="1" allowOverlap="1" wp14:anchorId="2B23BF76" wp14:editId="1574CDD0">
+                <wp:simplePos x="0" y="0"/>
+                <wp:positionH relativeFrom="column">
+                  <wp:posOffset>0</wp:posOffset>
+                </wp:positionH>
+                <wp:positionV relativeFrom="paragraph">
+                  <wp:posOffset>311150</wp:posOffset>
+                </wp:positionV>
+                <wp:extent cx="6010275" cy="1247775"/>
+                <wp:effectExtent l="0" t="0" r="28575" b="28575"/>
+                <wp:wrapSquare wrapText="bothSides"/>
+                <wp:docPr id="4" name="Cuadro de texto 2"/>
+                <wp:cNvGraphicFramePr>
+                  <a:graphicFrameLocks xmlns:a="http://schemas.openxmlformats.org/drawingml/2006/main"/>
+                </wp:cNvGraphicFramePr>
+                <a:graphic xmlns:a="http://schemas.openxmlformats.org/drawingml/2006/main">
+                  <a:graphicData uri="http://schemas.microsoft.com/office/word/2010/wordprocessingShape">
+                    <wps:wsp>
+                      <wps:cNvSpPr txBox="1">
+                        <a:spLocks noChangeArrowheads="1"/>
+                      </wps:cNvSpPr>
+                      <wps:spPr bwMode="auto">
+                        <a:xfrm>
+                          <a:off x="0" y="0"/>
+                          <a:ext cx="6010275" cy="1247775"/>
+                        </a:xfrm>
+                        <a:prstGeom prst="rect">
+                          <a:avLst/>
+                        </a:prstGeom>
+                        <a:solidFill>
+                          <a:srgbClr val="FFFFFF"/>
+                        </a:solidFill>
+                        <a:ln w="9525">
+                          <a:solidFill>
+                            <a:srgbClr val="000000"/>
+                          </a:solidFill>
+                          <a:miter lim="800000"/>
+                          <a:headEnd/>
+                          <a:tailEnd/>
+                        </a:ln>
+                      </wps:spPr>
+                      <wps:txbx>
+                        <w:txbxContent>
+                          <w:p>
+                            <w:r>
+                              <w:rPr>
+                                <w:b/>
+                              </w:rPr>
+                              <w:t>Observaciones</w:t>
+                            </w:r>
+                            <w:r>
+                              <w:t>:</w:t>
+                            </w:r>
+                          </w:p>
+                        </w:txbxContent>
+                      </wps:txbx>
+                      <wps:bodyPr rot="0" vert="horz" wrap="square" lIns="91440" tIns="45720" rIns="91440" bIns="45720" anchor="t" anchorCtr="0">
+                        <a:noAutofit/>
+                      </wps:bodyPr>
+                    </wps:wsp>
+                  </a:graphicData>
+                </a:graphic>
+                <wp14:sizeRelH relativeFrom="margin">
+                  <wp14:pctWidth>0</wp14:pctWidth>
+                </wp14:sizeRelH>
+                <wp14:sizeRelV relativeFrom="margin">
+                  <wp14:pctHeight>0</wp14:pctHeight>
+                </wp14:sizeRelV>
+              </wp:anchor>
+            </w:drawing>
+          </mc:Choice>
+          <mc:Fallback>
+            <w:pict>
+              <v:shape w14:anchorId="2B23BF76" id="_x0000_s1029" type="#_x0000_t202" style="position:absolute;left:0;text-align:left;margin-left:0;margin-top:24.5pt;width:473.25pt;height:98.25pt;z-index:251667456;visibility:visible;mso-wrap-style:square;mso-width-percent:0;mso-height-percent:0;mso-wrap-distance-left:9pt;mso-wrap-distance-top:3.6pt;mso-wrap-distance-right:9pt;mso-wrap-distance-bottom:3.6pt;mso-position-horizontal:absolute;mso-position-horizontal-relative:text;mso-position-vertical:absolute;mso-position-vertical-relative:text;mso-width-percent:0;mso-height-percent:0;mso-width-relative:margin;mso-height-relative:margin;v-text-anchor:top" o:gfxdata="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">
+                <v:textbox>
+                  <w:txbxContent>
+                    <w:p>
+                      <w:r>
+                        <w:rPr>
+                          <w:b/>
+                        </w:rPr>
+                        <w:t>Observaciones</w:t>
+                      </w:r>
+                      <w:r>
+                        <w:t>:</w:t>
+                      </w:r>
+                    </w:p>
+                  </w:txbxContent>
+                </v:textbox>
+                <w10:wrap type="square"/>
+              </v:shape>
+            </w:pict>
+          </mc:Fallback>
+        </mc:AlternateContent>
+      </w:r>
+      <w:r>
+        <w:rPr>
+          <w:rFonts w:ascii="Arial" w:eastAsia="Arial" w:hAnsi="Arial" w:cs="Arial"/>
           <w:lang w:eastAsia="es-MX"/>
         </w:rPr>
         <w:t xml:space="preserve">Salida: obtenemos </w:t>
@@ -9900,6 +9817,8 @@
         </w:rPr>
         <w:t>la suma de los números binarios.</w:t>
       </w:r>
+      <w:bookmarkStart w:id="6" w:name="_GoBack"/>
+      <w:bookmarkEnd w:id="6"/>
     </w:p>
     <w:p>
       <w:pPr>
@@ -9910,6 +9829,83 @@
           <w:lang w:eastAsia="es-MX"/>
         </w:rPr>
       </w:pPr>
+      <w:r>
+        <w:rPr>
+          <w:rFonts w:ascii="Arial" w:eastAsia="Arial" w:hAnsi="Arial" w:cs="Arial"/>
+          <w:lang w:eastAsia="es-MX"/>
+        </w:rPr>
+        <w:t xml:space="preserve">Para concluir: un algoritmo </w:t>
+      </w:r>
+      <w:r>
+        <w:rPr>
+          <w:rFonts w:ascii="Arial" w:eastAsia="Arial" w:hAnsi="Arial" w:cs="Arial"/>
+          <w:lang w:eastAsia="es-MX"/>
+        </w:rPr>
+        <w:t>está</w:t>
+      </w:r>
+      <w:r>
+        <w:rPr>
+          <w:rFonts w:ascii="Arial" w:eastAsia="Arial" w:hAnsi="Arial" w:cs="Arial"/>
+          <w:lang w:eastAsia="es-MX"/>
+        </w:rPr>
+        <w:t xml:space="preserve"> presente en nuestro </w:t>
+      </w:r>
+      <w:r>
+        <w:rPr>
+          <w:rFonts w:ascii="Arial" w:eastAsia="Arial" w:hAnsi="Arial" w:cs="Arial"/>
+          <w:lang w:eastAsia="es-MX"/>
+        </w:rPr>
+        <w:t>día</w:t>
+      </w:r>
+      <w:r>
+        <w:rPr>
+          <w:rFonts w:ascii="Arial" w:eastAsia="Arial" w:hAnsi="Arial" w:cs="Arial"/>
+          <w:lang w:eastAsia="es-MX"/>
+        </w:rPr>
+        <w:t xml:space="preserve"> a </w:t>
+      </w:r>
+      <w:r>
+        <w:rPr>
+          <w:rFonts w:ascii="Arial" w:eastAsia="Arial" w:hAnsi="Arial" w:cs="Arial"/>
+          <w:lang w:eastAsia="es-MX"/>
+        </w:rPr>
+        <w:t>día</w:t>
+      </w:r>
+      <w:r>
+        <w:rPr>
+          <w:rFonts w:ascii="Arial" w:eastAsia="Arial" w:hAnsi="Arial" w:cs="Arial"/>
+          <w:lang w:eastAsia="es-MX"/>
+        </w:rPr>
+        <w:t xml:space="preserve">, desde que seguimos los pasos </w:t>
+      </w:r>
+      <w:r>
+        <w:rPr>
+          <w:rFonts w:ascii="Arial" w:eastAsia="Arial" w:hAnsi="Arial" w:cs="Arial"/>
+          <w:lang w:eastAsia="es-MX"/>
+        </w:rPr>
+        <w:t>para preparar nuestro desayuno hasta</w:t>
+      </w:r>
+      <w:r>
+        <w:rPr>
+          <w:rFonts w:ascii="Arial" w:eastAsia="Arial" w:hAnsi="Arial" w:cs="Arial"/>
+          <w:lang w:eastAsia="es-MX"/>
+        </w:rPr>
+        <w:t xml:space="preserve"> al seguir la rutina propia para bañarnos, saber utilizarlos nos lleva a la mejor </w:t>
+      </w:r>
+      <w:r>
+        <w:rPr>
+          <w:rFonts w:ascii="Arial" w:eastAsia="Arial" w:hAnsi="Arial" w:cs="Arial"/>
+          <w:lang w:eastAsia="es-MX"/>
+        </w:rPr>
+        <w:t>solución</w:t>
+      </w:r>
+      <w:r>
+        <w:rPr>
+          <w:rFonts w:ascii="Arial" w:eastAsia="Arial" w:hAnsi="Arial" w:cs="Arial"/>
+          <w:lang w:eastAsia="es-MX"/>
+        </w:rPr>
+        <w:t xml:space="preserve"> a los problemas que se nos presenten. </w:t>
+      </w:r>
     </w:p>
     <w:p>
       <w:pPr>
@@ -9925,103 +9921,7 @@
           <w:rFonts w:ascii="Arial" w:eastAsia="Arial" w:hAnsi="Arial" w:cs="Arial"/>
           <w:lang w:eastAsia="es-MX"/>
         </w:rPr>
-        <w:t xml:space="preserve">Para concluir: un algoritmo </w:t>
-      </w:r>
-      <w:r>
-        <w:rPr>
-          <w:rFonts w:ascii="Arial" w:eastAsia="Arial" w:hAnsi="Arial" w:cs="Arial"/>
-          <w:lang w:eastAsia="es-MX"/>
-        </w:rPr>
-        <w:t>está</w:t>
-      </w:r>
-      <w:r>
-        <w:rPr>
-          <w:rFonts w:ascii="Arial" w:eastAsia="Arial" w:hAnsi="Arial" w:cs="Arial"/>
-          <w:lang w:eastAsia="es-MX"/>
-        </w:rPr>
-        <w:t xml:space="preserve"> presente en nuestro </w:t>
-      </w:r>
-      <w:r>
-        <w:rPr>
-          <w:rFonts w:ascii="Arial" w:eastAsia="Arial" w:hAnsi="Arial" w:cs="Arial"/>
-          <w:lang w:eastAsia="es-MX"/>
-        </w:rPr>
-        <w:t>día</w:t>
-      </w:r>
-      <w:r>
-        <w:rPr>
-          <w:rFonts w:ascii="Arial" w:eastAsia="Arial" w:hAnsi="Arial" w:cs="Arial"/>
-          <w:lang w:eastAsia="es-MX"/>
-        </w:rPr>
-        <w:t xml:space="preserve"> a </w:t>
-      </w:r>
-      <w:r>
-        <w:rPr>
-          <w:rFonts w:ascii="Arial" w:eastAsia="Arial" w:hAnsi="Arial" w:cs="Arial"/>
-          <w:lang w:eastAsia="es-MX"/>
-        </w:rPr>
-        <w:t>día</w:t>
-      </w:r>
-      <w:r>
-        <w:rPr>
-          <w:rFonts w:ascii="Arial" w:eastAsia="Arial" w:hAnsi="Arial" w:cs="Arial"/>
-          <w:lang w:eastAsia="es-MX"/>
-        </w:rPr>
-        <w:t xml:space="preserve">, desde que seguimos los pasos </w:t>
-      </w:r>
-      <w:r>
-        <w:rPr>
-          <w:rFonts w:ascii="Arial" w:eastAsia="Arial" w:hAnsi="Arial" w:cs="Arial"/>
-          <w:lang w:eastAsia="es-MX"/>
-        </w:rPr>
-        <w:t>para preparar nuestro desayuno hasta</w:t>
-      </w:r>
-      <w:r>
-        <w:rPr>
-          <w:rFonts w:ascii="Arial" w:eastAsia="Arial" w:hAnsi="Arial" w:cs="Arial"/>
-          <w:lang w:eastAsia="es-MX"/>
-        </w:rPr>
-        <w:t xml:space="preserve"> al seguir la rutina propia para bañarnos, saber utilizarlos nos lleva a la mejor </w:t>
-      </w:r>
-      <w:r>
-        <w:rPr>
-          <w:rFonts w:ascii="Arial" w:eastAsia="Arial" w:hAnsi="Arial" w:cs="Arial"/>
-          <w:lang w:eastAsia="es-MX"/>
-        </w:rPr>
-        <w:t>solución</w:t>
-      </w:r>
-      <w:r>
-        <w:rPr>
-          <w:rFonts w:ascii="Arial" w:eastAsia="Arial" w:hAnsi="Arial" w:cs="Arial"/>
-          <w:lang w:eastAsia="es-MX"/>
-        </w:rPr>
-        <w:t xml:space="preserve"> a los problemas que se nos presenten. </w:t>
-      </w:r>
-    </w:p>
-    <w:p>
-      <w:pPr>
-        <w:spacing w:after="0" w:line="276" w:lineRule="auto"/>
-        <w:jc w:val="both"/>
-        <w:rPr>
-          <w:rFonts w:ascii="Arial" w:eastAsia="Arial" w:hAnsi="Arial" w:cs="Arial"/>
-          <w:lang w:eastAsia="es-MX"/>
-        </w:rPr>
-      </w:pPr>
-      <w:r>
-        <w:rPr>
-          <w:rFonts w:ascii="Arial" w:eastAsia="Arial" w:hAnsi="Arial" w:cs="Arial"/>
-          <w:lang w:eastAsia="es-MX"/>
-        </w:rPr>
-        <w:t>Ahora, al saber que conlleva un ciclo, desde definir cuál es el problema, diseñar una solución y resolverlo, nos ayuda a llegar a un resultado buscado de manera más rápida y eficaz, aplicando claro estos pasos correctamente, aunque, en caso de que nuestro diseño no haya sido el correcto también podemos mejorarlo y lograr nuevamente un buen resultado, es un proceso que nos lleva a mejorar en las fallas para conseguir lo que se está</w:t>
-      </w:r>
-      <w:bookmarkStart w:id="6" w:name="_GoBack"/>
-      <w:bookmarkEnd w:id="6"/>
-      <w:r>
-        <w:rPr>
-          <w:rFonts w:ascii="Arial" w:eastAsia="Arial" w:hAnsi="Arial" w:cs="Arial"/>
-          <w:lang w:eastAsia="es-MX"/>
-        </w:rPr>
-        <w:t xml:space="preserve"> buscando.</w:t>
+        <w:t>Ahora, al saber que conlleva un ciclo, desde definir cuál es el problema, diseñar una solución y resolverlo, nos ayuda a llegar a un resultado buscado de manera más rápida y eficaz, aplicando claro estos pasos correctamente, aunque, en caso de que nuestro diseño no haya sido el correcto también podemos mejorarlo y lograr nuevamente un buen resultado, es un proceso que nos lleva a mejorar en las fallas para conseguir lo que se está buscando.</w:t>
       </w:r>
     </w:p>
     <w:sectPr>
@@ -12790,6 +12690,13 @@
     <dgm:pt modelId="{73F4D15D-26EE-4CAC-866B-D2D7FE0048DE}" type="pres">
       <dgm:prSet presAssocID="{42D8E1C5-41DF-48A4-B0F3-A2EBC91342D6}" presName="wedge1" presStyleLbl="node1" presStyleIdx="0" presStyleCnt="7"/>
       <dgm:spPr/>
+      <dgm:t>
+        <a:bodyPr/>
+        <a:lstStyle/>
+        <a:p>
+          <a:endParaRPr lang="es-MX"/>
+        </a:p>
+      </dgm:t>
     </dgm:pt>
     <dgm:pt modelId="{86FAF94D-FD73-4C1A-A6F9-DA048C76B965}" type="pres">
       <dgm:prSet presAssocID="{42D8E1C5-41DF-48A4-B0F3-A2EBC91342D6}" presName="dummy1a" presStyleCnt="0"/>
@@ -12808,10 +12715,24 @@
         </dgm:presLayoutVars>
       </dgm:prSet>
       <dgm:spPr/>
+      <dgm:t>
+        <a:bodyPr/>
+        <a:lstStyle/>
+        <a:p>
+          <a:endParaRPr lang="es-MX"/>
+        </a:p>
+      </dgm:t>
     </dgm:pt>
     <dgm:pt modelId="{2C1C0818-F6F4-44B3-BC74-6982DA511453}" type="pres">
       <dgm:prSet presAssocID="{42D8E1C5-41DF-48A4-B0F3-A2EBC91342D6}" presName="wedge2" presStyleLbl="node1" presStyleIdx="1" presStyleCnt="7"/>
       <dgm:spPr/>
+      <dgm:t>
+        <a:bodyPr/>
+        <a:lstStyle/>
+        <a:p>
+          <a:endParaRPr lang="es-MX"/>
+        </a:p>
+      </dgm:t>
     </dgm:pt>
     <dgm:pt modelId="{EC73506B-BAC2-40F0-865A-ECC76AA3B733}" type="pres">
       <dgm:prSet presAssocID="{42D8E1C5-41DF-48A4-B0F3-A2EBC91342D6}" presName="dummy2a" presStyleCnt="0"/>
@@ -12830,10 +12751,24 @@
         </dgm:presLayoutVars>
       </dgm:prSet>
       <dgm:spPr/>
+      <dgm:t>
+        <a:bodyPr/>
+        <a:lstStyle/>
+        <a:p>
+          <a:endParaRPr lang="es-MX"/>
+        </a:p>
+      </dgm:t>
     </dgm:pt>
     <dgm:pt modelId="{D4819CA8-7B06-4152-A24F-2ED9CF737FFE}" type="pres">
       <dgm:prSet presAssocID="{42D8E1C5-41DF-48A4-B0F3-A2EBC91342D6}" presName="wedge3" presStyleLbl="node1" presStyleIdx="2" presStyleCnt="7"/>
       <dgm:spPr/>
+      <dgm:t>
+        <a:bodyPr/>
+        <a:lstStyle/>
+        <a:p>
+          <a:endParaRPr lang="es-MX"/>
+        </a:p>
+      </dgm:t>
     </dgm:pt>
     <dgm:pt modelId="{8877EFF2-060C-4163-80B8-77C2F65ECEC4}" type="pres">
       <dgm:prSet presAssocID="{42D8E1C5-41DF-48A4-B0F3-A2EBC91342D6}" presName="dummy3a" presStyleCnt="0"/>
@@ -12852,10 +12787,24 @@
         </dgm:presLayoutVars>
       </dgm:prSet>
       <dgm:spPr/>
+      <dgm:t>
+        <a:bodyPr/>
+        <a:lstStyle/>
+        <a:p>
+          <a:endParaRPr lang="es-MX"/>
+        </a:p>
+      </dgm:t>
     </dgm:pt>
     <dgm:pt modelId="{1CCD6B23-F26F-42F1-A745-82C837D699FB}" type="pres">
       <dgm:prSet presAssocID="{42D8E1C5-41DF-48A4-B0F3-A2EBC91342D6}" presName="wedge4" presStyleLbl="node1" presStyleIdx="3" presStyleCnt="7"/>
       <dgm:spPr/>
+      <dgm:t>
+        <a:bodyPr/>
+        <a:lstStyle/>
+        <a:p>
+          <a:endParaRPr lang="es-MX"/>
+        </a:p>
+      </dgm:t>
     </dgm:pt>
     <dgm:pt modelId="{BFE395CE-9BE7-444A-8977-5C99296F5278}" type="pres">
       <dgm:prSet presAssocID="{42D8E1C5-41DF-48A4-B0F3-A2EBC91342D6}" presName="dummy4a" presStyleCnt="0"/>
@@ -12874,10 +12823,24 @@
         </dgm:presLayoutVars>
       </dgm:prSet>
       <dgm:spPr/>
+      <dgm:t>
+        <a:bodyPr/>
+        <a:lstStyle/>
+        <a:p>
+          <a:endParaRPr lang="es-MX"/>
+        </a:p>
+      </dgm:t>
     </dgm:pt>
     <dgm:pt modelId="{79F0DF64-A47F-4CB7-B6AC-D037D747FB92}" type="pres">
       <dgm:prSet presAssocID="{42D8E1C5-41DF-48A4-B0F3-A2EBC91342D6}" presName="wedge5" presStyleLbl="node1" presStyleIdx="4" presStyleCnt="7"/>
       <dgm:spPr/>
+      <dgm:t>
+        <a:bodyPr/>
+        <a:lstStyle/>
+        <a:p>
+          <a:endParaRPr lang="es-MX"/>
+        </a:p>
+      </dgm:t>
     </dgm:pt>
     <dgm:pt modelId="{54918E47-3BCB-4B73-8331-95205EDDC622}" type="pres">
       <dgm:prSet presAssocID="{42D8E1C5-41DF-48A4-B0F3-A2EBC91342D6}" presName="dummy5a" presStyleCnt="0"/>
@@ -12896,6 +12859,13 @@
         </dgm:presLayoutVars>
       </dgm:prSet>
       <dgm:spPr/>
+      <dgm:t>
+        <a:bodyPr/>
+        <a:lstStyle/>
+        <a:p>
+          <a:endParaRPr lang="es-MX"/>
+        </a:p>
+      </dgm:t>
     </dgm:pt>
     <dgm:pt modelId="{0A886BB2-62AD-43CA-913B-E6AC4B8E2663}" type="pres">
       <dgm:prSet presAssocID="{42D8E1C5-41DF-48A4-B0F3-A2EBC91342D6}" presName="wedge6" presStyleLbl="node1" presStyleIdx="5" presStyleCnt="7"/>
@@ -12936,6 +12906,13 @@
     <dgm:pt modelId="{A39F5785-EDCF-4CEB-A9AC-2A95E89CE874}" type="pres">
       <dgm:prSet presAssocID="{42D8E1C5-41DF-48A4-B0F3-A2EBC91342D6}" presName="wedge7" presStyleLbl="node1" presStyleIdx="6" presStyleCnt="7"/>
       <dgm:spPr/>
+      <dgm:t>
+        <a:bodyPr/>
+        <a:lstStyle/>
+        <a:p>
+          <a:endParaRPr lang="es-MX"/>
+        </a:p>
+      </dgm:t>
     </dgm:pt>
     <dgm:pt modelId="{A1844E7D-83FC-4EFE-A3D2-A9374AAA1A76}" type="pres">
       <dgm:prSet presAssocID="{42D8E1C5-41DF-48A4-B0F3-A2EBC91342D6}" presName="dummy7a" presStyleCnt="0"/>
@@ -12954,6 +12931,13 @@
         </dgm:presLayoutVars>
       </dgm:prSet>
       <dgm:spPr/>
+      <dgm:t>
+        <a:bodyPr/>
+        <a:lstStyle/>
+        <a:p>
+          <a:endParaRPr lang="es-MX"/>
+        </a:p>
+      </dgm:t>
     </dgm:pt>
     <dgm:pt modelId="{0999F7C2-14C3-4ABF-B6BF-6F9BBEE3284E}" type="pres">
       <dgm:prSet presAssocID="{1F026BB2-FB6E-4265-AA1D-0857F8225E95}" presName="arrowWedge1" presStyleLbl="fgSibTrans2D1" presStyleIdx="0" presStyleCnt="7"/>
@@ -12986,62 +12970,62 @@
   </dgm:ptLst>
   <dgm:cxnLst>
     <dgm:cxn modelId="{68B443CC-07C6-47F7-BD1A-BCCEB15121DD}" srcId="{42D8E1C5-41DF-48A4-B0F3-A2EBC91342D6}" destId="{BEDFB2DA-6077-4777-A80D-31193AC9807A}" srcOrd="1" destOrd="0" parTransId="{4329D73E-2C19-4970-A84D-FBB047634F19}" sibTransId="{D2827C7D-A1CC-4DEB-AA7E-08941CC2C05C}"/>
-    <dgm:cxn modelId="{86E7B4C5-8333-4023-A2C5-0C11029C603A}" type="presOf" srcId="{BEDFB2DA-6077-4777-A80D-31193AC9807A}" destId="{2C1C0818-F6F4-44B3-BC74-6982DA511453}" srcOrd="0" destOrd="0" presId="urn:microsoft.com/office/officeart/2005/8/layout/cycle8"/>
-    <dgm:cxn modelId="{14062BAF-1589-4482-B458-33613DBA6174}" type="presOf" srcId="{C60D7A63-9AB3-4F36-8D9B-26F61F90131E}" destId="{79F0DF64-A47F-4CB7-B6AC-D037D747FB92}" srcOrd="0" destOrd="0" presId="urn:microsoft.com/office/officeart/2005/8/layout/cycle8"/>
-    <dgm:cxn modelId="{781708E9-59A4-494A-80CE-65A860528C93}" type="presOf" srcId="{B60727D1-8F84-480E-AD54-93B6CD5BB9C5}" destId="{0171A692-5AAE-4D8D-B232-0DFA8B427F12}" srcOrd="1" destOrd="0" presId="urn:microsoft.com/office/officeart/2005/8/layout/cycle8"/>
+    <dgm:cxn modelId="{1DDE8949-5B5F-4FF8-A868-BE724F1D5569}" type="presOf" srcId="{4BA4019C-C8E1-47F7-92CF-C8E3FD10C9EF}" destId="{D4819CA8-7B06-4152-A24F-2ED9CF737FFE}" srcOrd="0" destOrd="0" presId="urn:microsoft.com/office/officeart/2005/8/layout/cycle8"/>
+    <dgm:cxn modelId="{7981A11C-5E6B-4273-8D23-3F41714EA620}" type="presOf" srcId="{B60727D1-8F84-480E-AD54-93B6CD5BB9C5}" destId="{73F4D15D-26EE-4CAC-866B-D2D7FE0048DE}" srcOrd="0" destOrd="0" presId="urn:microsoft.com/office/officeart/2005/8/layout/cycle8"/>
+    <dgm:cxn modelId="{9E943301-2B57-497F-A1FC-2CA5DCD04790}" type="presOf" srcId="{BEDFB2DA-6077-4777-A80D-31193AC9807A}" destId="{2C1C0818-F6F4-44B3-BC74-6982DA511453}" srcOrd="0" destOrd="0" presId="urn:microsoft.com/office/officeart/2005/8/layout/cycle8"/>
     <dgm:cxn modelId="{7F43ED9D-7B43-40BE-90E6-40488066F453}" srcId="{42D8E1C5-41DF-48A4-B0F3-A2EBC91342D6}" destId="{BF3DCC66-835A-42B7-A7C5-CEB99227768B}" srcOrd="5" destOrd="0" parTransId="{CC0E64E8-72AF-4126-BC56-9F3D9B6B8651}" sibTransId="{D8EF7E9A-38BE-4F73-B051-2B5C5A1745DD}"/>
-    <dgm:cxn modelId="{36459243-5EBB-4101-A944-518F0EDAE0BA}" type="presOf" srcId="{3367A948-AE8D-4B97-AEC7-1384AF532FF6}" destId="{1CCD6B23-F26F-42F1-A745-82C837D699FB}" srcOrd="0" destOrd="0" presId="urn:microsoft.com/office/officeart/2005/8/layout/cycle8"/>
-    <dgm:cxn modelId="{2882E1D3-AA89-4D22-8458-8ADEAF856D67}" type="presOf" srcId="{4BA4019C-C8E1-47F7-92CF-C8E3FD10C9EF}" destId="{D7BDDBAB-60FB-486E-9C45-75DEE473DD2A}" srcOrd="1" destOrd="0" presId="urn:microsoft.com/office/officeart/2005/8/layout/cycle8"/>
+    <dgm:cxn modelId="{DD087CA7-2574-49CE-AE75-8DC78CB32B54}" type="presOf" srcId="{9B684F0D-2636-42E1-A05C-B3B4E38007D4}" destId="{A39F5785-EDCF-4CEB-A9AC-2A95E89CE874}" srcOrd="0" destOrd="0" presId="urn:microsoft.com/office/officeart/2005/8/layout/cycle8"/>
+    <dgm:cxn modelId="{412B317F-98C1-4E42-B0ED-A131DE6E7A14}" type="presOf" srcId="{3367A948-AE8D-4B97-AEC7-1384AF532FF6}" destId="{1CCD6B23-F26F-42F1-A745-82C837D699FB}" srcOrd="0" destOrd="0" presId="urn:microsoft.com/office/officeart/2005/8/layout/cycle8"/>
     <dgm:cxn modelId="{7CC082A4-EEF5-4646-8021-C8E906BFB219}" srcId="{42D8E1C5-41DF-48A4-B0F3-A2EBC91342D6}" destId="{4BA4019C-C8E1-47F7-92CF-C8E3FD10C9EF}" srcOrd="2" destOrd="0" parTransId="{0AA0A78D-76CE-491A-B6CD-FFC127A847A2}" sibTransId="{8AADF1F5-B6D8-41CB-A651-7BFB3009B047}"/>
-    <dgm:cxn modelId="{7FCD99F7-D5B8-493B-ACF6-79A476F75BC4}" type="presOf" srcId="{B60727D1-8F84-480E-AD54-93B6CD5BB9C5}" destId="{73F4D15D-26EE-4CAC-866B-D2D7FE0048DE}" srcOrd="0" destOrd="0" presId="urn:microsoft.com/office/officeart/2005/8/layout/cycle8"/>
-    <dgm:cxn modelId="{949ABC14-2112-4CF1-8F37-856E82867C47}" type="presOf" srcId="{9B684F0D-2636-42E1-A05C-B3B4E38007D4}" destId="{A39F5785-EDCF-4CEB-A9AC-2A95E89CE874}" srcOrd="0" destOrd="0" presId="urn:microsoft.com/office/officeart/2005/8/layout/cycle8"/>
     <dgm:cxn modelId="{A2BD6A90-5A2E-4226-B264-8C8201F6B768}" srcId="{42D8E1C5-41DF-48A4-B0F3-A2EBC91342D6}" destId="{B60727D1-8F84-480E-AD54-93B6CD5BB9C5}" srcOrd="0" destOrd="0" parTransId="{FF42D386-435A-439B-A801-6988A30A1A7F}" sibTransId="{1F026BB2-FB6E-4265-AA1D-0857F8225E95}"/>
     <dgm:cxn modelId="{2014F59F-2C77-4CC9-AC16-2161E1AC6431}" srcId="{42D8E1C5-41DF-48A4-B0F3-A2EBC91342D6}" destId="{C60D7A63-9AB3-4F36-8D9B-26F61F90131E}" srcOrd="4" destOrd="0" parTransId="{8F562DCB-2627-4317-B015-A2B530C53098}" sibTransId="{06E23CF7-CC6B-44CF-86FB-8A7A427E48E0}"/>
-    <dgm:cxn modelId="{555C8343-8F6C-4C48-BCE3-D363BDC8F17E}" type="presOf" srcId="{9B684F0D-2636-42E1-A05C-B3B4E38007D4}" destId="{1FD8A64E-6258-4F9D-9EEA-5401C6BE2318}" srcOrd="1" destOrd="0" presId="urn:microsoft.com/office/officeart/2005/8/layout/cycle8"/>
-    <dgm:cxn modelId="{B701781D-9515-4EA5-8DE5-1E35A002B901}" type="presOf" srcId="{BF3DCC66-835A-42B7-A7C5-CEB99227768B}" destId="{934E0129-57DB-4206-B7B4-E46F209F7C02}" srcOrd="1" destOrd="0" presId="urn:microsoft.com/office/officeart/2005/8/layout/cycle8"/>
-    <dgm:cxn modelId="{25EBA68A-F2CD-402B-B677-367FB5098532}" type="presOf" srcId="{BF3DCC66-835A-42B7-A7C5-CEB99227768B}" destId="{0A886BB2-62AD-43CA-913B-E6AC4B8E2663}" srcOrd="0" destOrd="0" presId="urn:microsoft.com/office/officeart/2005/8/layout/cycle8"/>
+    <dgm:cxn modelId="{9E9BB20D-FE9D-4BF3-8DFC-73F7FE6ACE2C}" type="presOf" srcId="{BF3DCC66-835A-42B7-A7C5-CEB99227768B}" destId="{934E0129-57DB-4206-B7B4-E46F209F7C02}" srcOrd="1" destOrd="0" presId="urn:microsoft.com/office/officeart/2005/8/layout/cycle8"/>
+    <dgm:cxn modelId="{B4F64949-372B-4F61-BDEC-566A9601B41B}" type="presOf" srcId="{42D8E1C5-41DF-48A4-B0F3-A2EBC91342D6}" destId="{D6A7A427-5C1E-4720-8D85-EEA3109DC530}" srcOrd="0" destOrd="0" presId="urn:microsoft.com/office/officeart/2005/8/layout/cycle8"/>
     <dgm:cxn modelId="{E081F1A2-1E4C-4518-89CF-6B0238D7BACF}" srcId="{42D8E1C5-41DF-48A4-B0F3-A2EBC91342D6}" destId="{9B684F0D-2636-42E1-A05C-B3B4E38007D4}" srcOrd="6" destOrd="0" parTransId="{B9006C12-40A2-4AAE-AB31-EF0EC6A06533}" sibTransId="{EE41EA55-2876-49F4-BA72-57206E33DAE7}"/>
-    <dgm:cxn modelId="{9520CB78-6D05-48B9-BB89-C7EFD036A6FD}" type="presOf" srcId="{BEDFB2DA-6077-4777-A80D-31193AC9807A}" destId="{EE96ED6E-EE07-4ECC-8800-F79F869DE95B}" srcOrd="1" destOrd="0" presId="urn:microsoft.com/office/officeart/2005/8/layout/cycle8"/>
-    <dgm:cxn modelId="{193A84CE-43D2-497D-BFFC-7E1B8007614F}" type="presOf" srcId="{4BA4019C-C8E1-47F7-92CF-C8E3FD10C9EF}" destId="{D4819CA8-7B06-4152-A24F-2ED9CF737FFE}" srcOrd="0" destOrd="0" presId="urn:microsoft.com/office/officeart/2005/8/layout/cycle8"/>
-    <dgm:cxn modelId="{742809CB-4F3E-40BC-B47C-B29B3DF4943F}" type="presOf" srcId="{C60D7A63-9AB3-4F36-8D9B-26F61F90131E}" destId="{1D5E254D-79DE-4564-938A-507777101B5D}" srcOrd="1" destOrd="0" presId="urn:microsoft.com/office/officeart/2005/8/layout/cycle8"/>
-    <dgm:cxn modelId="{81A1975F-F4B4-42B8-8DE2-4C367B69C63D}" type="presOf" srcId="{3367A948-AE8D-4B97-AEC7-1384AF532FF6}" destId="{22624DDD-F974-48FF-83B1-66D816527E35}" srcOrd="1" destOrd="0" presId="urn:microsoft.com/office/officeart/2005/8/layout/cycle8"/>
+    <dgm:cxn modelId="{6AC72DF8-F5F6-44AC-8C71-1F41B0394C2F}" type="presOf" srcId="{B60727D1-8F84-480E-AD54-93B6CD5BB9C5}" destId="{0171A692-5AAE-4D8D-B232-0DFA8B427F12}" srcOrd="1" destOrd="0" presId="urn:microsoft.com/office/officeart/2005/8/layout/cycle8"/>
+    <dgm:cxn modelId="{37C4EB57-3BCA-4F65-8419-0972BB6D28B9}" type="presOf" srcId="{BF3DCC66-835A-42B7-A7C5-CEB99227768B}" destId="{0A886BB2-62AD-43CA-913B-E6AC4B8E2663}" srcOrd="0" destOrd="0" presId="urn:microsoft.com/office/officeart/2005/8/layout/cycle8"/>
+    <dgm:cxn modelId="{798513C9-7FB5-4282-8F3F-7A3C9CB49993}" type="presOf" srcId="{C60D7A63-9AB3-4F36-8D9B-26F61F90131E}" destId="{1D5E254D-79DE-4564-938A-507777101B5D}" srcOrd="1" destOrd="0" presId="urn:microsoft.com/office/officeart/2005/8/layout/cycle8"/>
+    <dgm:cxn modelId="{A11988CB-262D-4EEB-A943-D01AB6F279B6}" type="presOf" srcId="{BEDFB2DA-6077-4777-A80D-31193AC9807A}" destId="{EE96ED6E-EE07-4ECC-8800-F79F869DE95B}" srcOrd="1" destOrd="0" presId="urn:microsoft.com/office/officeart/2005/8/layout/cycle8"/>
+    <dgm:cxn modelId="{6FE2C6C2-D477-4F91-B965-DC256E96F2F0}" type="presOf" srcId="{C60D7A63-9AB3-4F36-8D9B-26F61F90131E}" destId="{79F0DF64-A47F-4CB7-B6AC-D037D747FB92}" srcOrd="0" destOrd="0" presId="urn:microsoft.com/office/officeart/2005/8/layout/cycle8"/>
+    <dgm:cxn modelId="{EA93CB71-99EC-488E-995B-7C7B4BDD6D20}" type="presOf" srcId="{4BA4019C-C8E1-47F7-92CF-C8E3FD10C9EF}" destId="{D7BDDBAB-60FB-486E-9C45-75DEE473DD2A}" srcOrd="1" destOrd="0" presId="urn:microsoft.com/office/officeart/2005/8/layout/cycle8"/>
+    <dgm:cxn modelId="{2633F8B4-F929-4231-8200-4A680C96679E}" type="presOf" srcId="{3367A948-AE8D-4B97-AEC7-1384AF532FF6}" destId="{22624DDD-F974-48FF-83B1-66D816527E35}" srcOrd="1" destOrd="0" presId="urn:microsoft.com/office/officeart/2005/8/layout/cycle8"/>
+    <dgm:cxn modelId="{2315A951-3C2F-4BA3-BFBF-8591D6DDA800}" type="presOf" srcId="{9B684F0D-2636-42E1-A05C-B3B4E38007D4}" destId="{1FD8A64E-6258-4F9D-9EEA-5401C6BE2318}" srcOrd="1" destOrd="0" presId="urn:microsoft.com/office/officeart/2005/8/layout/cycle8"/>
     <dgm:cxn modelId="{6688CE0B-EB95-4033-8590-58636F6C083E}" srcId="{42D8E1C5-41DF-48A4-B0F3-A2EBC91342D6}" destId="{3367A948-AE8D-4B97-AEC7-1384AF532FF6}" srcOrd="3" destOrd="0" parTransId="{E8CDCB54-4FC7-493D-974F-20E3CFBAF459}" sibTransId="{5E89F136-1F6D-4042-A636-BEB5801DEBBA}"/>
-    <dgm:cxn modelId="{3564EDD0-0D23-4975-9958-653118374CFA}" type="presOf" srcId="{42D8E1C5-41DF-48A4-B0F3-A2EBC91342D6}" destId="{D6A7A427-5C1E-4720-8D85-EEA3109DC530}" srcOrd="0" destOrd="0" presId="urn:microsoft.com/office/officeart/2005/8/layout/cycle8"/>
-    <dgm:cxn modelId="{E706B90B-B472-480F-973C-F236362D1154}" type="presParOf" srcId="{D6A7A427-5C1E-4720-8D85-EEA3109DC530}" destId="{73F4D15D-26EE-4CAC-866B-D2D7FE0048DE}" srcOrd="0" destOrd="0" presId="urn:microsoft.com/office/officeart/2005/8/layout/cycle8"/>
-    <dgm:cxn modelId="{A89F51D1-6DB0-45CB-9746-E37AD433E9A9}" type="presParOf" srcId="{D6A7A427-5C1E-4720-8D85-EEA3109DC530}" destId="{86FAF94D-FD73-4C1A-A6F9-DA048C76B965}" srcOrd="1" destOrd="0" presId="urn:microsoft.com/office/officeart/2005/8/layout/cycle8"/>
-    <dgm:cxn modelId="{1D158003-71A3-42C5-A753-14C2F54EACCA}" type="presParOf" srcId="{D6A7A427-5C1E-4720-8D85-EEA3109DC530}" destId="{CDAEA2B6-3CA4-4348-9B70-D3971F429DD9}" srcOrd="2" destOrd="0" presId="urn:microsoft.com/office/officeart/2005/8/layout/cycle8"/>
-    <dgm:cxn modelId="{EAACB651-2526-4D7D-B91F-CE5B6EC9FD6E}" type="presParOf" srcId="{D6A7A427-5C1E-4720-8D85-EEA3109DC530}" destId="{0171A692-5AAE-4D8D-B232-0DFA8B427F12}" srcOrd="3" destOrd="0" presId="urn:microsoft.com/office/officeart/2005/8/layout/cycle8"/>
-    <dgm:cxn modelId="{5E85CAD7-2233-45D8-B193-5C370EB9245A}" type="presParOf" srcId="{D6A7A427-5C1E-4720-8D85-EEA3109DC530}" destId="{2C1C0818-F6F4-44B3-BC74-6982DA511453}" srcOrd="4" destOrd="0" presId="urn:microsoft.com/office/officeart/2005/8/layout/cycle8"/>
-    <dgm:cxn modelId="{781F4F7C-09C4-4CBB-8468-9E7B34482721}" type="presParOf" srcId="{D6A7A427-5C1E-4720-8D85-EEA3109DC530}" destId="{EC73506B-BAC2-40F0-865A-ECC76AA3B733}" srcOrd="5" destOrd="0" presId="urn:microsoft.com/office/officeart/2005/8/layout/cycle8"/>
-    <dgm:cxn modelId="{291D5459-FF02-4501-976D-A19095F7AAC1}" type="presParOf" srcId="{D6A7A427-5C1E-4720-8D85-EEA3109DC530}" destId="{1428CC14-26BB-4A82-98CB-8372AABF3361}" srcOrd="6" destOrd="0" presId="urn:microsoft.com/office/officeart/2005/8/layout/cycle8"/>
-    <dgm:cxn modelId="{AA3F0566-E54E-4DD3-B72D-61A83AE60146}" type="presParOf" srcId="{D6A7A427-5C1E-4720-8D85-EEA3109DC530}" destId="{EE96ED6E-EE07-4ECC-8800-F79F869DE95B}" srcOrd="7" destOrd="0" presId="urn:microsoft.com/office/officeart/2005/8/layout/cycle8"/>
-    <dgm:cxn modelId="{8833FC7C-A520-4D63-A8F2-FF4BE5FAC77A}" type="presParOf" srcId="{D6A7A427-5C1E-4720-8D85-EEA3109DC530}" destId="{D4819CA8-7B06-4152-A24F-2ED9CF737FFE}" srcOrd="8" destOrd="0" presId="urn:microsoft.com/office/officeart/2005/8/layout/cycle8"/>
-    <dgm:cxn modelId="{756CB8CD-8FE8-4668-808B-C47FF8C1C6A8}" type="presParOf" srcId="{D6A7A427-5C1E-4720-8D85-EEA3109DC530}" destId="{8877EFF2-060C-4163-80B8-77C2F65ECEC4}" srcOrd="9" destOrd="0" presId="urn:microsoft.com/office/officeart/2005/8/layout/cycle8"/>
-    <dgm:cxn modelId="{8F20A2B1-FBAA-4B6A-B70C-E45532F9559C}" type="presParOf" srcId="{D6A7A427-5C1E-4720-8D85-EEA3109DC530}" destId="{27E9FB5A-7B8C-40BB-B155-7E9144963581}" srcOrd="10" destOrd="0" presId="urn:microsoft.com/office/officeart/2005/8/layout/cycle8"/>
-    <dgm:cxn modelId="{4590A89C-753E-4C51-A6EB-C5D1A41170BA}" type="presParOf" srcId="{D6A7A427-5C1E-4720-8D85-EEA3109DC530}" destId="{D7BDDBAB-60FB-486E-9C45-75DEE473DD2A}" srcOrd="11" destOrd="0" presId="urn:microsoft.com/office/officeart/2005/8/layout/cycle8"/>
-    <dgm:cxn modelId="{75444C91-2020-4E19-A762-7B80C06AFD38}" type="presParOf" srcId="{D6A7A427-5C1E-4720-8D85-EEA3109DC530}" destId="{1CCD6B23-F26F-42F1-A745-82C837D699FB}" srcOrd="12" destOrd="0" presId="urn:microsoft.com/office/officeart/2005/8/layout/cycle8"/>
-    <dgm:cxn modelId="{DF592280-D2D7-4713-A04A-F0936DB1CB89}" type="presParOf" srcId="{D6A7A427-5C1E-4720-8D85-EEA3109DC530}" destId="{BFE395CE-9BE7-444A-8977-5C99296F5278}" srcOrd="13" destOrd="0" presId="urn:microsoft.com/office/officeart/2005/8/layout/cycle8"/>
-    <dgm:cxn modelId="{958272F9-A2E2-4D76-B1EC-63E0031EFE35}" type="presParOf" srcId="{D6A7A427-5C1E-4720-8D85-EEA3109DC530}" destId="{98483708-2D1B-4B36-9BE3-B87FF73DBCEA}" srcOrd="14" destOrd="0" presId="urn:microsoft.com/office/officeart/2005/8/layout/cycle8"/>
-    <dgm:cxn modelId="{300AD406-E49D-401B-A49D-11B14809F79A}" type="presParOf" srcId="{D6A7A427-5C1E-4720-8D85-EEA3109DC530}" destId="{22624DDD-F974-48FF-83B1-66D816527E35}" srcOrd="15" destOrd="0" presId="urn:microsoft.com/office/officeart/2005/8/layout/cycle8"/>
-    <dgm:cxn modelId="{DD4BDB5A-9D22-4EF5-8BFF-906642B3AD52}" type="presParOf" srcId="{D6A7A427-5C1E-4720-8D85-EEA3109DC530}" destId="{79F0DF64-A47F-4CB7-B6AC-D037D747FB92}" srcOrd="16" destOrd="0" presId="urn:microsoft.com/office/officeart/2005/8/layout/cycle8"/>
-    <dgm:cxn modelId="{76F7A88F-CEE4-4302-8C96-D20207FCE7B8}" type="presParOf" srcId="{D6A7A427-5C1E-4720-8D85-EEA3109DC530}" destId="{54918E47-3BCB-4B73-8331-95205EDDC622}" srcOrd="17" destOrd="0" presId="urn:microsoft.com/office/officeart/2005/8/layout/cycle8"/>
-    <dgm:cxn modelId="{51FFBAA6-18D0-4C59-BADA-0A0E4E845FC7}" type="presParOf" srcId="{D6A7A427-5C1E-4720-8D85-EEA3109DC530}" destId="{FDD17CDC-E199-4F1E-96E9-B6E79331D23C}" srcOrd="18" destOrd="0" presId="urn:microsoft.com/office/officeart/2005/8/layout/cycle8"/>
-    <dgm:cxn modelId="{C5DE7F91-2F5F-477B-8ED4-B506389E8D15}" type="presParOf" srcId="{D6A7A427-5C1E-4720-8D85-EEA3109DC530}" destId="{1D5E254D-79DE-4564-938A-507777101B5D}" srcOrd="19" destOrd="0" presId="urn:microsoft.com/office/officeart/2005/8/layout/cycle8"/>
-    <dgm:cxn modelId="{99CAC814-704A-4CA7-8402-040D24EAA485}" type="presParOf" srcId="{D6A7A427-5C1E-4720-8D85-EEA3109DC530}" destId="{0A886BB2-62AD-43CA-913B-E6AC4B8E2663}" srcOrd="20" destOrd="0" presId="urn:microsoft.com/office/officeart/2005/8/layout/cycle8"/>
-    <dgm:cxn modelId="{AB7EA8AF-43C2-40B5-AFD2-D052765404BF}" type="presParOf" srcId="{D6A7A427-5C1E-4720-8D85-EEA3109DC530}" destId="{086EE323-4D95-4172-A269-13BA5D58E298}" srcOrd="21" destOrd="0" presId="urn:microsoft.com/office/officeart/2005/8/layout/cycle8"/>
-    <dgm:cxn modelId="{6B31C1E9-03C0-47B1-8706-9A195995D5AA}" type="presParOf" srcId="{D6A7A427-5C1E-4720-8D85-EEA3109DC530}" destId="{AE249172-36E7-4BDE-A7F6-7D5A93973A29}" srcOrd="22" destOrd="0" presId="urn:microsoft.com/office/officeart/2005/8/layout/cycle8"/>
-    <dgm:cxn modelId="{08DA4124-E6D5-4A1D-9D9C-07E59E2F12C2}" type="presParOf" srcId="{D6A7A427-5C1E-4720-8D85-EEA3109DC530}" destId="{934E0129-57DB-4206-B7B4-E46F209F7C02}" srcOrd="23" destOrd="0" presId="urn:microsoft.com/office/officeart/2005/8/layout/cycle8"/>
-    <dgm:cxn modelId="{08D9A252-9161-4AEC-9548-37944A49F8AC}" type="presParOf" srcId="{D6A7A427-5C1E-4720-8D85-EEA3109DC530}" destId="{A39F5785-EDCF-4CEB-A9AC-2A95E89CE874}" srcOrd="24" destOrd="0" presId="urn:microsoft.com/office/officeart/2005/8/layout/cycle8"/>
-    <dgm:cxn modelId="{4C305630-C344-433D-A8C5-DB872C0427D2}" type="presParOf" srcId="{D6A7A427-5C1E-4720-8D85-EEA3109DC530}" destId="{A1844E7D-83FC-4EFE-A3D2-A9374AAA1A76}" srcOrd="25" destOrd="0" presId="urn:microsoft.com/office/officeart/2005/8/layout/cycle8"/>
-    <dgm:cxn modelId="{3123ADE0-A09B-4DC0-A3E9-C723F4C365C6}" type="presParOf" srcId="{D6A7A427-5C1E-4720-8D85-EEA3109DC530}" destId="{928DD1E7-C210-4A9F-AA57-901EC9A7BB5D}" srcOrd="26" destOrd="0" presId="urn:microsoft.com/office/officeart/2005/8/layout/cycle8"/>
-    <dgm:cxn modelId="{0E4A3ABE-4637-4595-8E6F-A55917CA089C}" type="presParOf" srcId="{D6A7A427-5C1E-4720-8D85-EEA3109DC530}" destId="{1FD8A64E-6258-4F9D-9EEA-5401C6BE2318}" srcOrd="27" destOrd="0" presId="urn:microsoft.com/office/officeart/2005/8/layout/cycle8"/>
-    <dgm:cxn modelId="{B6244881-20B3-4575-B5A4-D5E1A20E3575}" type="presParOf" srcId="{D6A7A427-5C1E-4720-8D85-EEA3109DC530}" destId="{0999F7C2-14C3-4ABF-B6BF-6F9BBEE3284E}" srcOrd="28" destOrd="0" presId="urn:microsoft.com/office/officeart/2005/8/layout/cycle8"/>
-    <dgm:cxn modelId="{BC05C442-60A5-46B6-98EC-5FB7420617BB}" type="presParOf" srcId="{D6A7A427-5C1E-4720-8D85-EEA3109DC530}" destId="{CFD8DF85-F94D-42E8-863A-CE5AE51CBDAA}" srcOrd="29" destOrd="0" presId="urn:microsoft.com/office/officeart/2005/8/layout/cycle8"/>
-    <dgm:cxn modelId="{B302F910-4725-4B69-BCAC-5DC13EB8EA59}" type="presParOf" srcId="{D6A7A427-5C1E-4720-8D85-EEA3109DC530}" destId="{9F65DE91-6AE9-475A-8D66-4B45A999779E}" srcOrd="30" destOrd="0" presId="urn:microsoft.com/office/officeart/2005/8/layout/cycle8"/>
-    <dgm:cxn modelId="{32A9665E-76D3-4BC2-BD0E-B083302FFF66}" type="presParOf" srcId="{D6A7A427-5C1E-4720-8D85-EEA3109DC530}" destId="{E986DAF7-E041-47B6-B255-9D1E427C84E8}" srcOrd="31" destOrd="0" presId="urn:microsoft.com/office/officeart/2005/8/layout/cycle8"/>
-    <dgm:cxn modelId="{54299A55-6B6A-466D-8FE0-02227340AA87}" type="presParOf" srcId="{D6A7A427-5C1E-4720-8D85-EEA3109DC530}" destId="{F88E37AD-03A2-4D23-9D12-ADF89802D8BA}" srcOrd="32" destOrd="0" presId="urn:microsoft.com/office/officeart/2005/8/layout/cycle8"/>
-    <dgm:cxn modelId="{8BEFFB4C-A602-4B39-AF55-E3CC52D06FC4}" type="presParOf" srcId="{D6A7A427-5C1E-4720-8D85-EEA3109DC530}" destId="{B681C7BD-9035-4F8F-B900-73348B03821A}" srcOrd="33" destOrd="0" presId="urn:microsoft.com/office/officeart/2005/8/layout/cycle8"/>
-    <dgm:cxn modelId="{4314177A-C2DB-4B53-9175-51C03223AE8E}" type="presParOf" srcId="{D6A7A427-5C1E-4720-8D85-EEA3109DC530}" destId="{ABC0DAC2-3630-4634-B4C2-3319A756C282}" srcOrd="34" destOrd="0" presId="urn:microsoft.com/office/officeart/2005/8/layout/cycle8"/>
+    <dgm:cxn modelId="{8C1DF76A-4581-4155-B8C3-19D77FC081E7}" type="presParOf" srcId="{D6A7A427-5C1E-4720-8D85-EEA3109DC530}" destId="{73F4D15D-26EE-4CAC-866B-D2D7FE0048DE}" srcOrd="0" destOrd="0" presId="urn:microsoft.com/office/officeart/2005/8/layout/cycle8"/>
+    <dgm:cxn modelId="{B3834281-E835-4C76-B1D0-E9704BDD23CC}" type="presParOf" srcId="{D6A7A427-5C1E-4720-8D85-EEA3109DC530}" destId="{86FAF94D-FD73-4C1A-A6F9-DA048C76B965}" srcOrd="1" destOrd="0" presId="urn:microsoft.com/office/officeart/2005/8/layout/cycle8"/>
+    <dgm:cxn modelId="{A3F37D2F-AC9D-48CA-9366-18CB6A1A9AF6}" type="presParOf" srcId="{D6A7A427-5C1E-4720-8D85-EEA3109DC530}" destId="{CDAEA2B6-3CA4-4348-9B70-D3971F429DD9}" srcOrd="2" destOrd="0" presId="urn:microsoft.com/office/officeart/2005/8/layout/cycle8"/>
+    <dgm:cxn modelId="{9114ED08-0751-4A80-B48A-1EEF4660A969}" type="presParOf" srcId="{D6A7A427-5C1E-4720-8D85-EEA3109DC530}" destId="{0171A692-5AAE-4D8D-B232-0DFA8B427F12}" srcOrd="3" destOrd="0" presId="urn:microsoft.com/office/officeart/2005/8/layout/cycle8"/>
+    <dgm:cxn modelId="{8CF9C199-FE3D-4B90-A7D9-6C78273C613D}" type="presParOf" srcId="{D6A7A427-5C1E-4720-8D85-EEA3109DC530}" destId="{2C1C0818-F6F4-44B3-BC74-6982DA511453}" srcOrd="4" destOrd="0" presId="urn:microsoft.com/office/officeart/2005/8/layout/cycle8"/>
+    <dgm:cxn modelId="{90C61908-34EE-4DC8-9E16-D4657FEB33C0}" type="presParOf" srcId="{D6A7A427-5C1E-4720-8D85-EEA3109DC530}" destId="{EC73506B-BAC2-40F0-865A-ECC76AA3B733}" srcOrd="5" destOrd="0" presId="urn:microsoft.com/office/officeart/2005/8/layout/cycle8"/>
+    <dgm:cxn modelId="{61C4DC82-B9A2-4A26-A6CB-28C5F9826D07}" type="presParOf" srcId="{D6A7A427-5C1E-4720-8D85-EEA3109DC530}" destId="{1428CC14-26BB-4A82-98CB-8372AABF3361}" srcOrd="6" destOrd="0" presId="urn:microsoft.com/office/officeart/2005/8/layout/cycle8"/>
+    <dgm:cxn modelId="{D80CCD88-0B0D-4E30-AF38-BFAB614DC477}" type="presParOf" srcId="{D6A7A427-5C1E-4720-8D85-EEA3109DC530}" destId="{EE96ED6E-EE07-4ECC-8800-F79F869DE95B}" srcOrd="7" destOrd="0" presId="urn:microsoft.com/office/officeart/2005/8/layout/cycle8"/>
+    <dgm:cxn modelId="{B765703B-860F-4F5B-A2BB-EF31CA7ADD4A}" type="presParOf" srcId="{D6A7A427-5C1E-4720-8D85-EEA3109DC530}" destId="{D4819CA8-7B06-4152-A24F-2ED9CF737FFE}" srcOrd="8" destOrd="0" presId="urn:microsoft.com/office/officeart/2005/8/layout/cycle8"/>
+    <dgm:cxn modelId="{8B54C255-8E9E-477B-8CA3-931AB77F4A1F}" type="presParOf" srcId="{D6A7A427-5C1E-4720-8D85-EEA3109DC530}" destId="{8877EFF2-060C-4163-80B8-77C2F65ECEC4}" srcOrd="9" destOrd="0" presId="urn:microsoft.com/office/officeart/2005/8/layout/cycle8"/>
+    <dgm:cxn modelId="{A773BB06-5B99-4B2D-A501-4F57FB0EB3C9}" type="presParOf" srcId="{D6A7A427-5C1E-4720-8D85-EEA3109DC530}" destId="{27E9FB5A-7B8C-40BB-B155-7E9144963581}" srcOrd="10" destOrd="0" presId="urn:microsoft.com/office/officeart/2005/8/layout/cycle8"/>
+    <dgm:cxn modelId="{5D2D6A68-5E7B-40EE-8E44-82492E2E5454}" type="presParOf" srcId="{D6A7A427-5C1E-4720-8D85-EEA3109DC530}" destId="{D7BDDBAB-60FB-486E-9C45-75DEE473DD2A}" srcOrd="11" destOrd="0" presId="urn:microsoft.com/office/officeart/2005/8/layout/cycle8"/>
+    <dgm:cxn modelId="{8E2785A2-D824-4B5B-9FDC-830916AF10BA}" type="presParOf" srcId="{D6A7A427-5C1E-4720-8D85-EEA3109DC530}" destId="{1CCD6B23-F26F-42F1-A745-82C837D699FB}" srcOrd="12" destOrd="0" presId="urn:microsoft.com/office/officeart/2005/8/layout/cycle8"/>
+    <dgm:cxn modelId="{2AECED04-9505-4111-B974-3384D2308B21}" type="presParOf" srcId="{D6A7A427-5C1E-4720-8D85-EEA3109DC530}" destId="{BFE395CE-9BE7-444A-8977-5C99296F5278}" srcOrd="13" destOrd="0" presId="urn:microsoft.com/office/officeart/2005/8/layout/cycle8"/>
+    <dgm:cxn modelId="{155234E7-4C9F-4C57-BBDA-FE69F3E3F490}" type="presParOf" srcId="{D6A7A427-5C1E-4720-8D85-EEA3109DC530}" destId="{98483708-2D1B-4B36-9BE3-B87FF73DBCEA}" srcOrd="14" destOrd="0" presId="urn:microsoft.com/office/officeart/2005/8/layout/cycle8"/>
+    <dgm:cxn modelId="{82E5AB0B-552D-4E67-A244-D041B0620AA6}" type="presParOf" srcId="{D6A7A427-5C1E-4720-8D85-EEA3109DC530}" destId="{22624DDD-F974-48FF-83B1-66D816527E35}" srcOrd="15" destOrd="0" presId="urn:microsoft.com/office/officeart/2005/8/layout/cycle8"/>
+    <dgm:cxn modelId="{9F64E10E-AD8E-4FB1-84E4-CD368AEE0A4B}" type="presParOf" srcId="{D6A7A427-5C1E-4720-8D85-EEA3109DC530}" destId="{79F0DF64-A47F-4CB7-B6AC-D037D747FB92}" srcOrd="16" destOrd="0" presId="urn:microsoft.com/office/officeart/2005/8/layout/cycle8"/>
+    <dgm:cxn modelId="{F9E4B03E-EB07-48FA-A3BF-9432E6282084}" type="presParOf" srcId="{D6A7A427-5C1E-4720-8D85-EEA3109DC530}" destId="{54918E47-3BCB-4B73-8331-95205EDDC622}" srcOrd="17" destOrd="0" presId="urn:microsoft.com/office/officeart/2005/8/layout/cycle8"/>
+    <dgm:cxn modelId="{5E31395E-C34F-4F2C-ADE6-7376639DCFBA}" type="presParOf" srcId="{D6A7A427-5C1E-4720-8D85-EEA3109DC530}" destId="{FDD17CDC-E199-4F1E-96E9-B6E79331D23C}" srcOrd="18" destOrd="0" presId="urn:microsoft.com/office/officeart/2005/8/layout/cycle8"/>
+    <dgm:cxn modelId="{6DA07EA6-D575-427F-845C-7AAA055530E8}" type="presParOf" srcId="{D6A7A427-5C1E-4720-8D85-EEA3109DC530}" destId="{1D5E254D-79DE-4564-938A-507777101B5D}" srcOrd="19" destOrd="0" presId="urn:microsoft.com/office/officeart/2005/8/layout/cycle8"/>
+    <dgm:cxn modelId="{59AD3A1F-355E-4FB6-B6B1-2DE42D0C7C35}" type="presParOf" srcId="{D6A7A427-5C1E-4720-8D85-EEA3109DC530}" destId="{0A886BB2-62AD-43CA-913B-E6AC4B8E2663}" srcOrd="20" destOrd="0" presId="urn:microsoft.com/office/officeart/2005/8/layout/cycle8"/>
+    <dgm:cxn modelId="{E8C30944-81F1-4E3B-A474-7815A73558C9}" type="presParOf" srcId="{D6A7A427-5C1E-4720-8D85-EEA3109DC530}" destId="{086EE323-4D95-4172-A269-13BA5D58E298}" srcOrd="21" destOrd="0" presId="urn:microsoft.com/office/officeart/2005/8/layout/cycle8"/>
+    <dgm:cxn modelId="{F950F7B6-5C3E-439E-8684-7ADE2395A436}" type="presParOf" srcId="{D6A7A427-5C1E-4720-8D85-EEA3109DC530}" destId="{AE249172-36E7-4BDE-A7F6-7D5A93973A29}" srcOrd="22" destOrd="0" presId="urn:microsoft.com/office/officeart/2005/8/layout/cycle8"/>
+    <dgm:cxn modelId="{187F6C7D-3D0A-4448-800E-E1E6534F5713}" type="presParOf" srcId="{D6A7A427-5C1E-4720-8D85-EEA3109DC530}" destId="{934E0129-57DB-4206-B7B4-E46F209F7C02}" srcOrd="23" destOrd="0" presId="urn:microsoft.com/office/officeart/2005/8/layout/cycle8"/>
+    <dgm:cxn modelId="{8F7A71C6-BF6E-4450-9DCD-03476BCBCB60}" type="presParOf" srcId="{D6A7A427-5C1E-4720-8D85-EEA3109DC530}" destId="{A39F5785-EDCF-4CEB-A9AC-2A95E89CE874}" srcOrd="24" destOrd="0" presId="urn:microsoft.com/office/officeart/2005/8/layout/cycle8"/>
+    <dgm:cxn modelId="{6507E0EF-73A3-4E56-AF65-290B8BE5F799}" type="presParOf" srcId="{D6A7A427-5C1E-4720-8D85-EEA3109DC530}" destId="{A1844E7D-83FC-4EFE-A3D2-A9374AAA1A76}" srcOrd="25" destOrd="0" presId="urn:microsoft.com/office/officeart/2005/8/layout/cycle8"/>
+    <dgm:cxn modelId="{5B26A77B-D046-4AEF-B28A-50BD5FC87B4C}" type="presParOf" srcId="{D6A7A427-5C1E-4720-8D85-EEA3109DC530}" destId="{928DD1E7-C210-4A9F-AA57-901EC9A7BB5D}" srcOrd="26" destOrd="0" presId="urn:microsoft.com/office/officeart/2005/8/layout/cycle8"/>
+    <dgm:cxn modelId="{7ED6580C-5F57-4BD4-BDD6-50EA0497FD9B}" type="presParOf" srcId="{D6A7A427-5C1E-4720-8D85-EEA3109DC530}" destId="{1FD8A64E-6258-4F9D-9EEA-5401C6BE2318}" srcOrd="27" destOrd="0" presId="urn:microsoft.com/office/officeart/2005/8/layout/cycle8"/>
+    <dgm:cxn modelId="{179EA943-30AD-438C-98BE-1B9BC6D1839F}" type="presParOf" srcId="{D6A7A427-5C1E-4720-8D85-EEA3109DC530}" destId="{0999F7C2-14C3-4ABF-B6BF-6F9BBEE3284E}" srcOrd="28" destOrd="0" presId="urn:microsoft.com/office/officeart/2005/8/layout/cycle8"/>
+    <dgm:cxn modelId="{B0B094F9-A814-4C3D-B4CD-BB513691E1BA}" type="presParOf" srcId="{D6A7A427-5C1E-4720-8D85-EEA3109DC530}" destId="{CFD8DF85-F94D-42E8-863A-CE5AE51CBDAA}" srcOrd="29" destOrd="0" presId="urn:microsoft.com/office/officeart/2005/8/layout/cycle8"/>
+    <dgm:cxn modelId="{001A98EC-A4D3-4AAE-958B-0931E9799B36}" type="presParOf" srcId="{D6A7A427-5C1E-4720-8D85-EEA3109DC530}" destId="{9F65DE91-6AE9-475A-8D66-4B45A999779E}" srcOrd="30" destOrd="0" presId="urn:microsoft.com/office/officeart/2005/8/layout/cycle8"/>
+    <dgm:cxn modelId="{86B5DE5E-D612-4AE8-AE01-6571713F851C}" type="presParOf" srcId="{D6A7A427-5C1E-4720-8D85-EEA3109DC530}" destId="{E986DAF7-E041-47B6-B255-9D1E427C84E8}" srcOrd="31" destOrd="0" presId="urn:microsoft.com/office/officeart/2005/8/layout/cycle8"/>
+    <dgm:cxn modelId="{757E56FB-BD9B-4B6B-BC97-CF25F16976E6}" type="presParOf" srcId="{D6A7A427-5C1E-4720-8D85-EEA3109DC530}" destId="{F88E37AD-03A2-4D23-9D12-ADF89802D8BA}" srcOrd="32" destOrd="0" presId="urn:microsoft.com/office/officeart/2005/8/layout/cycle8"/>
+    <dgm:cxn modelId="{13F660F1-849D-410F-ADC7-8D60EDBF8395}" type="presParOf" srcId="{D6A7A427-5C1E-4720-8D85-EEA3109DC530}" destId="{B681C7BD-9035-4F8F-B900-73348B03821A}" srcOrd="33" destOrd="0" presId="urn:microsoft.com/office/officeart/2005/8/layout/cycle8"/>
+    <dgm:cxn modelId="{104A6E3E-5F12-4ECE-A32B-DCA3A85BA88A}" type="presParOf" srcId="{D6A7A427-5C1E-4720-8D85-EEA3109DC530}" destId="{ABC0DAC2-3630-4634-B4C2-3319A756C282}" srcOrd="34" destOrd="0" presId="urn:microsoft.com/office/officeart/2005/8/layout/cycle8"/>
   </dgm:cxnLst>
   <dgm:bg/>
   <dgm:whole/>

</xml_diff>